<commit_message>
sent first draft to Basak
</commit_message>
<xml_diff>
--- a/MS/CCADD-q2-draft.docx
+++ b/MS/CCADD-q2-draft.docx
@@ -102,10 +102,49 @@
         <w:jc w:val="both"/>
         <w:rPr>
           <w:rFonts w:ascii="Times New Roman" w:hAnsi="Times New Roman" w:cs="Times New Roman"/>
+          <w:color w:val="FF0000"/>
           <w:sz w:val="24"/>
           <w:szCs w:val="24"/>
         </w:rPr>
       </w:pPr>
+      <w:r>
+        <w:rPr>
+          <w:rFonts w:ascii="Times New Roman" w:hAnsi="Times New Roman" w:cs="Times New Roman"/>
+          <w:color w:val="FF0000"/>
+          <w:sz w:val="24"/>
+          <w:szCs w:val="24"/>
+        </w:rPr>
+        <w:t>Please fill in.</w:t>
+      </w:r>
+    </w:p>
+    <w:p>
+      <w:pPr>
+        <w:jc w:val="both"/>
+        <w:rPr>
+          <w:rFonts w:ascii="Times New Roman" w:hAnsi="Times New Roman" w:cs="Times New Roman"/>
+          <w:color w:val="FF0000"/>
+          <w:sz w:val="24"/>
+          <w:szCs w:val="24"/>
+        </w:rPr>
+      </w:pPr>
+      <w:r>
+        <w:rPr>
+          <w:rFonts w:ascii="Times New Roman" w:hAnsi="Times New Roman" w:cs="Times New Roman"/>
+          <w:color w:val="FF0000"/>
+          <w:sz w:val="24"/>
+          <w:szCs w:val="24"/>
+        </w:rPr>
+        <w:t>&lt;I’ll add literature review of other cross validation papers</w:t>
+      </w:r>
+      <w:r>
+        <w:rPr>
+          <w:rFonts w:ascii="Times New Roman" w:hAnsi="Times New Roman" w:cs="Times New Roman"/>
+          <w:color w:val="FF0000"/>
+          <w:sz w:val="24"/>
+          <w:szCs w:val="24"/>
+        </w:rPr>
+        <w:t>, the references you sent and more&gt;</w:t>
+      </w:r>
     </w:p>
     <w:p>
       <w:pPr>
@@ -1260,22 +1299,20 @@
           <w:sz w:val="24"/>
           <w:szCs w:val="24"/>
         </w:rPr>
-        <w:t xml:space="preserve">he predictor space </w:t>
+        <w:t xml:space="preserve">he </w:t>
       </w:r>
       <w:r>
         <w:rPr>
           <w:rFonts w:ascii="Times New Roman" w:eastAsiaTheme="minorEastAsia" w:hAnsi="Times New Roman" w:cs="Times New Roman"/>
-          <w:color w:val="FF0000"/>
-          <w:sz w:val="24"/>
-          <w:szCs w:val="24"/>
-        </w:rPr>
-        <w:t>[refs]</w:t>
+          <w:sz w:val="24"/>
+          <w:szCs w:val="24"/>
+        </w:rPr>
+        <w:t xml:space="preserve">predictor space </w:t>
       </w:r>
       <w:sdt>
         <w:sdtPr>
           <w:rPr>
             <w:rFonts w:ascii="Times New Roman" w:eastAsiaTheme="minorEastAsia" w:hAnsi="Times New Roman" w:cs="Times New Roman"/>
-            <w:color w:val="FF0000"/>
             <w:sz w:val="24"/>
             <w:szCs w:val="24"/>
           </w:rPr>
@@ -1286,7 +1323,6 @@
           <w:r>
             <w:rPr>
               <w:rFonts w:ascii="Times New Roman" w:eastAsiaTheme="minorEastAsia" w:hAnsi="Times New Roman" w:cs="Times New Roman"/>
-              <w:color w:val="FF0000"/>
               <w:sz w:val="24"/>
               <w:szCs w:val="24"/>
             </w:rPr>
@@ -1295,7 +1331,6 @@
           <w:r>
             <w:rPr>
               <w:rFonts w:ascii="Times New Roman" w:eastAsiaTheme="minorEastAsia" w:hAnsi="Times New Roman" w:cs="Times New Roman"/>
-              <w:color w:val="FF0000"/>
               <w:sz w:val="24"/>
               <w:szCs w:val="24"/>
             </w:rPr>
@@ -1304,7 +1339,6 @@
           <w:r>
             <w:rPr>
               <w:rFonts w:ascii="Times New Roman" w:eastAsiaTheme="minorEastAsia" w:hAnsi="Times New Roman" w:cs="Times New Roman"/>
-              <w:color w:val="FF0000"/>
               <w:sz w:val="24"/>
               <w:szCs w:val="24"/>
             </w:rPr>
@@ -1314,17 +1348,6 @@
             <w:rPr>
               <w:rFonts w:ascii="Times New Roman" w:eastAsiaTheme="minorEastAsia" w:hAnsi="Times New Roman" w:cs="Times New Roman"/>
               <w:noProof/>
-              <w:color w:val="FF0000"/>
-              <w:sz w:val="24"/>
-              <w:szCs w:val="24"/>
-            </w:rPr>
-            <w:t xml:space="preserve"> </w:t>
-          </w:r>
-          <w:r>
-            <w:rPr>
-              <w:rFonts w:ascii="Times New Roman" w:eastAsiaTheme="minorEastAsia" w:hAnsi="Times New Roman" w:cs="Times New Roman"/>
-              <w:noProof/>
-              <w:color w:val="FF0000"/>
               <w:sz w:val="24"/>
               <w:szCs w:val="24"/>
             </w:rPr>
@@ -1333,7 +1356,6 @@
           <w:r>
             <w:rPr>
               <w:rFonts w:ascii="Times New Roman" w:eastAsiaTheme="minorEastAsia" w:hAnsi="Times New Roman" w:cs="Times New Roman"/>
-              <w:color w:val="FF0000"/>
               <w:sz w:val="24"/>
               <w:szCs w:val="24"/>
             </w:rPr>
@@ -1345,7 +1367,6 @@
         <w:sdtPr>
           <w:rPr>
             <w:rFonts w:ascii="Times New Roman" w:eastAsiaTheme="minorEastAsia" w:hAnsi="Times New Roman" w:cs="Times New Roman"/>
-            <w:color w:val="FF0000"/>
             <w:sz w:val="24"/>
             <w:szCs w:val="24"/>
           </w:rPr>
@@ -1356,7 +1377,6 @@
           <w:r>
             <w:rPr>
               <w:rFonts w:ascii="Times New Roman" w:eastAsiaTheme="minorEastAsia" w:hAnsi="Times New Roman" w:cs="Times New Roman"/>
-              <w:color w:val="FF0000"/>
               <w:sz w:val="24"/>
               <w:szCs w:val="24"/>
             </w:rPr>
@@ -1365,7 +1385,6 @@
           <w:r>
             <w:rPr>
               <w:rFonts w:ascii="Times New Roman" w:eastAsiaTheme="minorEastAsia" w:hAnsi="Times New Roman" w:cs="Times New Roman"/>
-              <w:color w:val="FF0000"/>
               <w:sz w:val="24"/>
               <w:szCs w:val="24"/>
             </w:rPr>
@@ -1374,7 +1393,6 @@
           <w:r>
             <w:rPr>
               <w:rFonts w:ascii="Times New Roman" w:eastAsiaTheme="minorEastAsia" w:hAnsi="Times New Roman" w:cs="Times New Roman"/>
-              <w:color w:val="FF0000"/>
               <w:sz w:val="24"/>
               <w:szCs w:val="24"/>
             </w:rPr>
@@ -1384,7 +1402,6 @@
             <w:rPr>
               <w:rFonts w:ascii="Times New Roman" w:eastAsiaTheme="minorEastAsia" w:hAnsi="Times New Roman" w:cs="Times New Roman"/>
               <w:noProof/>
-              <w:color w:val="FF0000"/>
               <w:sz w:val="24"/>
               <w:szCs w:val="24"/>
             </w:rPr>
@@ -1394,7 +1411,6 @@
             <w:rPr>
               <w:rFonts w:ascii="Times New Roman" w:eastAsiaTheme="minorEastAsia" w:hAnsi="Times New Roman" w:cs="Times New Roman"/>
               <w:noProof/>
-              <w:color w:val="FF0000"/>
               <w:sz w:val="24"/>
               <w:szCs w:val="24"/>
             </w:rPr>
@@ -1403,7 +1419,6 @@
           <w:r>
             <w:rPr>
               <w:rFonts w:ascii="Times New Roman" w:eastAsiaTheme="minorEastAsia" w:hAnsi="Times New Roman" w:cs="Times New Roman"/>
-              <w:color w:val="FF0000"/>
               <w:sz w:val="24"/>
               <w:szCs w:val="24"/>
             </w:rPr>
@@ -1417,7 +1432,15 @@
           <w:sz w:val="24"/>
           <w:szCs w:val="24"/>
         </w:rPr>
-        <w:t xml:space="preserve">. We use the above correlation structure to simulate this scenario. For the coefficient vector </w:t>
+        <w:t xml:space="preserve">. </w:t>
+      </w:r>
+      <w:r>
+        <w:rPr>
+          <w:rFonts w:ascii="Times New Roman" w:eastAsiaTheme="minorEastAsia" w:hAnsi="Times New Roman" w:cs="Times New Roman"/>
+          <w:sz w:val="24"/>
+          <w:szCs w:val="24"/>
+        </w:rPr>
+        <w:t xml:space="preserve">We use the above correlation structure to simulate this scenario. For the coefficient vector </w:t>
       </w:r>
       <m:oMath>
         <m:r>
@@ -1638,25 +1661,7 @@
           <w:sz w:val="24"/>
           <w:szCs w:val="24"/>
         </w:rPr>
-        <w:t xml:space="preserve">This dataset is due to </w:t>
-      </w:r>
-      <w:proofErr w:type="spellStart"/>
-      <w:r>
-        <w:rPr>
-          <w:rFonts w:ascii="Times New Roman" w:eastAsiaTheme="minorEastAsia" w:hAnsi="Times New Roman" w:cs="Times New Roman"/>
-          <w:sz w:val="24"/>
-          <w:szCs w:val="24"/>
-        </w:rPr>
-        <w:t>Debnath</w:t>
-      </w:r>
-      <w:proofErr w:type="spellEnd"/>
-      <w:r>
-        <w:rPr>
-          <w:rFonts w:ascii="Times New Roman" w:eastAsiaTheme="minorEastAsia" w:hAnsi="Times New Roman" w:cs="Times New Roman"/>
-          <w:sz w:val="24"/>
-          <w:szCs w:val="24"/>
-        </w:rPr>
-        <w:t xml:space="preserve"> </w:t>
+        <w:t xml:space="preserve">This dataset is due to Debnath </w:t>
       </w:r>
       <w:r>
         <w:rPr>
@@ -1794,25 +1799,7 @@
           <w:sz w:val="24"/>
           <w:szCs w:val="24"/>
         </w:rPr>
-        <w:t xml:space="preserve">the number of </w:t>
-      </w:r>
-      <w:proofErr w:type="spellStart"/>
-      <w:r>
-        <w:rPr>
-          <w:rFonts w:ascii="Times New Roman" w:hAnsi="Times New Roman" w:cs="Times New Roman"/>
-          <w:sz w:val="24"/>
-          <w:szCs w:val="24"/>
-        </w:rPr>
-        <w:t>revertants</w:t>
-      </w:r>
-      <w:proofErr w:type="spellEnd"/>
-      <w:r>
-        <w:rPr>
-          <w:rFonts w:ascii="Times New Roman" w:hAnsi="Times New Roman" w:cs="Times New Roman"/>
-          <w:sz w:val="24"/>
-          <w:szCs w:val="24"/>
-        </w:rPr>
-        <w:t xml:space="preserve"> per nmol (in log scale) when a sample compound is applied to</w:t>
+        <w:t>the number of revertants per nmol (in log scale) when a sample compound is applied to</w:t>
       </w:r>
       <w:r>
         <w:rPr>
@@ -2087,6 +2074,7 @@
                 <w:sz w:val="24"/>
                 <w:szCs w:val="24"/>
               </w:rPr>
+              <w:lastRenderedPageBreak/>
               <w:t>TS</w:t>
             </w:r>
           </w:p>
@@ -2123,10 +2111,20 @@
               <w:jc w:val="both"/>
               <w:rPr>
                 <w:rFonts w:ascii="Times New Roman" w:eastAsiaTheme="minorEastAsia" w:hAnsi="Times New Roman" w:cs="Times New Roman"/>
+                <w:color w:val="FF0000"/>
                 <w:sz w:val="24"/>
                 <w:szCs w:val="24"/>
               </w:rPr>
             </w:pPr>
+            <w:r>
+              <w:rPr>
+                <w:rFonts w:ascii="Times New Roman" w:eastAsiaTheme="minorEastAsia" w:hAnsi="Times New Roman" w:cs="Times New Roman"/>
+                <w:color w:val="FF0000"/>
+                <w:sz w:val="24"/>
+                <w:szCs w:val="24"/>
+              </w:rPr>
+              <w:t>Please fill in.</w:t>
+            </w:r>
           </w:p>
         </w:tc>
         <w:tc>
@@ -2249,7 +2247,6 @@
                 <w:sz w:val="24"/>
                 <w:szCs w:val="24"/>
               </w:rPr>
-              <w:lastRenderedPageBreak/>
               <w:t>3D</w:t>
             </w:r>
           </w:p>
@@ -2415,43 +2412,7 @@
           <w:sz w:val="24"/>
           <w:szCs w:val="24"/>
         </w:rPr>
-        <w:t xml:space="preserve">This dataset contains four types of descriptors: </w:t>
-      </w:r>
-      <w:proofErr w:type="spellStart"/>
-      <w:r>
-        <w:rPr>
-          <w:rFonts w:ascii="Times New Roman" w:eastAsiaTheme="minorEastAsia" w:hAnsi="Times New Roman" w:cs="Times New Roman"/>
-          <w:sz w:val="24"/>
-          <w:szCs w:val="24"/>
-        </w:rPr>
-        <w:t>topostructural</w:t>
-      </w:r>
-      <w:proofErr w:type="spellEnd"/>
-      <w:r>
-        <w:rPr>
-          <w:rFonts w:ascii="Times New Roman" w:eastAsiaTheme="minorEastAsia" w:hAnsi="Times New Roman" w:cs="Times New Roman"/>
-          <w:sz w:val="24"/>
-          <w:szCs w:val="24"/>
-        </w:rPr>
-        <w:t xml:space="preserve"> (TS), topochemical (TC), three dimensional (3D) and quantum chemical (QC), in increasing order of computational complexity. Table 1 presents detailed information about these </w:t>
-      </w:r>
-      <w:proofErr w:type="gramStart"/>
-      <w:r>
-        <w:rPr>
-          <w:rFonts w:ascii="Times New Roman" w:eastAsiaTheme="minorEastAsia" w:hAnsi="Times New Roman" w:cs="Times New Roman"/>
-          <w:sz w:val="24"/>
-          <w:szCs w:val="24"/>
-        </w:rPr>
-        <w:t>different types</w:t>
-      </w:r>
-      <w:proofErr w:type="gramEnd"/>
-      <w:r>
-        <w:rPr>
-          <w:rFonts w:ascii="Times New Roman" w:eastAsiaTheme="minorEastAsia" w:hAnsi="Times New Roman" w:cs="Times New Roman"/>
-          <w:sz w:val="24"/>
-          <w:szCs w:val="24"/>
-        </w:rPr>
-        <w:t xml:space="preserve"> of descriptors. There is evidence that while predicting chemical activity through QSAR modelling, the computation-intensive 3D and QC descriptors are largely redundant in presence of a large number of TS and TC descriptors that are computationally easy to calculate [refs]</w:t>
+        <w:t>This dataset contains four types of descriptors: topostructural (TS), topochemical (TC), three dimensional (3D) and quantum chemical (QC), in increasing order of computational complexity. Table 1 presents detailed information about these different types of descriptors. There is evidence that while predicting chemical activity through QSAR modelling, the computation-intensive 3D and QC descriptors are largely redundant in presence of a large number of TS and TC descriptors that are computationally easy to calculate</w:t>
       </w:r>
       <w:sdt>
         <w:sdtPr>
@@ -2744,25 +2705,7 @@
           <w:sz w:val="24"/>
           <w:szCs w:val="24"/>
         </w:rPr>
-        <w:t xml:space="preserve">the LASSO method proposed by </w:t>
-      </w:r>
-      <w:proofErr w:type="spellStart"/>
-      <w:r>
-        <w:rPr>
-          <w:rFonts w:ascii="Times New Roman" w:hAnsi="Times New Roman" w:cs="Times New Roman"/>
-          <w:sz w:val="24"/>
-          <w:szCs w:val="24"/>
-        </w:rPr>
-        <w:t>Tibshirani</w:t>
-      </w:r>
-      <w:proofErr w:type="spellEnd"/>
-      <w:r>
-        <w:rPr>
-          <w:rFonts w:ascii="Times New Roman" w:hAnsi="Times New Roman" w:cs="Times New Roman"/>
-          <w:sz w:val="24"/>
-          <w:szCs w:val="24"/>
-        </w:rPr>
-        <w:t xml:space="preserve"> [ref] obtains an estimate of </w:t>
+        <w:t xml:space="preserve">the LASSO method proposed by Tibshirani [ref] obtains an estimate of </w:t>
       </w:r>
       <m:oMath>
         <m:r>
@@ -3212,25 +3155,7 @@
           <w:sz w:val="24"/>
           <w:szCs w:val="24"/>
         </w:rPr>
-        <w:t xml:space="preserve"> is a tuning </w:t>
-      </w:r>
-      <w:proofErr w:type="gramStart"/>
-      <w:r>
-        <w:rPr>
-          <w:rFonts w:ascii="Times New Roman" w:eastAsiaTheme="minorEastAsia" w:hAnsi="Times New Roman" w:cs="Times New Roman"/>
-          <w:sz w:val="24"/>
-          <w:szCs w:val="24"/>
-        </w:rPr>
-        <w:t>parameter.</w:t>
-      </w:r>
-      <w:proofErr w:type="gramEnd"/>
-      <w:r>
-        <w:rPr>
-          <w:rFonts w:ascii="Times New Roman" w:eastAsiaTheme="minorEastAsia" w:hAnsi="Times New Roman" w:cs="Times New Roman"/>
-          <w:sz w:val="24"/>
-          <w:szCs w:val="24"/>
-        </w:rPr>
-        <w:t xml:space="preserve"> The advantage of using this method is two-fold:</w:t>
+        <w:t xml:space="preserve"> is a tuning parameter. The advantage of using this method is two-fold:</w:t>
       </w:r>
     </w:p>
     <w:p>
@@ -3379,7 +3304,16 @@
           <w:sz w:val="24"/>
           <w:szCs w:val="24"/>
         </w:rPr>
-        <w:t xml:space="preserve"> &lt; </w:t>
+        <w:t xml:space="preserve"> &gt;</w:t>
+      </w:r>
+      <w:r>
+        <w:rPr>
+          <w:rFonts w:ascii="Times New Roman" w:hAnsi="Times New Roman" w:cs="Times New Roman"/>
+          <w:iCs/>
+          <w:sz w:val="24"/>
+          <w:szCs w:val="24"/>
+        </w:rPr>
+        <w:t xml:space="preserve"> </w:t>
       </w:r>
       <w:r>
         <w:rPr>
@@ -3443,27 +3377,7 @@
           <w:szCs w:val="24"/>
         </w:rPr>
         <w:br/>
-        <w:t xml:space="preserve">Thus it is able to tackle high-dimensional regression problems with </w:t>
-      </w:r>
-      <w:proofErr w:type="gramStart"/>
-      <w:r>
-        <w:rPr>
-          <w:rFonts w:ascii="Times New Roman" w:hAnsi="Times New Roman" w:cs="Times New Roman"/>
-          <w:iCs/>
-          <w:sz w:val="24"/>
-          <w:szCs w:val="24"/>
-        </w:rPr>
-        <w:t>a large number of</w:t>
-      </w:r>
-      <w:proofErr w:type="gramEnd"/>
-      <w:r>
-        <w:rPr>
-          <w:rFonts w:ascii="Times New Roman" w:hAnsi="Times New Roman" w:cs="Times New Roman"/>
-          <w:iCs/>
-          <w:sz w:val="24"/>
-          <w:szCs w:val="24"/>
-        </w:rPr>
-        <w:t xml:space="preserve"> predictors but limited sample size (i.e. </w:t>
+        <w:t xml:space="preserve">Thus it is able to tackle high-dimensional regression problems with a large number of predictors but limited sample size (i.e. </w:t>
       </w:r>
       <m:oMath>
         <m:r>
@@ -3502,27 +3416,7 @@
           <w:sz w:val="24"/>
           <w:szCs w:val="24"/>
         </w:rPr>
-        <w:t xml:space="preserve">The </w:t>
-      </w:r>
-      <w:proofErr w:type="gramStart"/>
-      <w:r>
-        <w:rPr>
-          <w:rFonts w:ascii="Times New Roman" w:hAnsi="Times New Roman" w:cs="Times New Roman"/>
-          <w:iCs/>
-          <w:sz w:val="24"/>
-          <w:szCs w:val="24"/>
-        </w:rPr>
-        <w:t>large number</w:t>
-      </w:r>
-      <w:proofErr w:type="gramEnd"/>
-      <w:r>
-        <w:rPr>
-          <w:rFonts w:ascii="Times New Roman" w:hAnsi="Times New Roman" w:cs="Times New Roman"/>
-          <w:iCs/>
-          <w:sz w:val="24"/>
-          <w:szCs w:val="24"/>
-        </w:rPr>
-        <w:t xml:space="preserve"> of descriptors and low intrinsic dimensionality of datasets that are typical of many modern QSAR problems [refs] makes LASSO an ideal candidate for estimation and prediction of chemical activity in such situations.</w:t>
+        <w:t>The large number of descriptors and low intrinsic dimensionality of datasets that are typical of many modern QSAR problems [refs] makes LASSO an ideal candidate for estimation and prediction of chemical activity in such situations.</w:t>
       </w:r>
     </w:p>
     <w:p>
@@ -3642,25 +3536,7 @@
           <w:sz w:val="24"/>
           <w:szCs w:val="24"/>
         </w:rPr>
-        <w:t xml:space="preserve"> splits, take samples in a split as test set, train a QSAR model on samples outside the test set and predict activity of samples in the test set with that model. </w:t>
-      </w:r>
-      <w:proofErr w:type="gramStart"/>
-      <w:r>
-        <w:rPr>
-          <w:rFonts w:ascii="Times New Roman" w:hAnsi="Times New Roman" w:cs="Times New Roman"/>
-          <w:sz w:val="24"/>
-          <w:szCs w:val="24"/>
-        </w:rPr>
-        <w:t>Finally</w:t>
-      </w:r>
-      <w:proofErr w:type="gramEnd"/>
-      <w:r>
-        <w:rPr>
-          <w:rFonts w:ascii="Times New Roman" w:hAnsi="Times New Roman" w:cs="Times New Roman"/>
-          <w:sz w:val="24"/>
-          <w:szCs w:val="24"/>
-        </w:rPr>
-        <w:t xml:space="preserve"> we repeat this for all splits to cover all samples.</w:t>
+        <w:t xml:space="preserve"> splits, take samples in a split as test set, train a QSAR model on samples outside the test set and predict activity of samples in the test set with that model. Finally we repeat this for all splits to cover all samples.</w:t>
       </w:r>
     </w:p>
     <w:p>
@@ -3680,6 +3556,7 @@
           <w:sz w:val="24"/>
           <w:szCs w:val="24"/>
         </w:rPr>
+        <w:lastRenderedPageBreak/>
         <w:t xml:space="preserve">Leave-one-out cross validation (LOO-cv): </w:t>
       </w:r>
       <w:r>
@@ -3750,22 +3627,27 @@
         <w:jc w:val="both"/>
         <w:rPr>
           <w:rFonts w:ascii="Times New Roman" w:hAnsi="Times New Roman" w:cs="Times New Roman"/>
+          <w:sz w:val="24"/>
+          <w:szCs w:val="24"/>
+        </w:rPr>
+      </w:pPr>
+      <w:r>
+        <w:rPr>
+          <w:rFonts w:ascii="Times New Roman" w:hAnsi="Times New Roman" w:cs="Times New Roman"/>
           <w:b/>
           <w:bCs/>
           <w:sz w:val="24"/>
           <w:szCs w:val="24"/>
         </w:rPr>
-      </w:pPr>
-      <w:r>
-        <w:rPr>
-          <w:rFonts w:ascii="Times New Roman" w:hAnsi="Times New Roman" w:cs="Times New Roman"/>
-          <w:b/>
-          <w:bCs/>
-          <w:sz w:val="24"/>
-          <w:szCs w:val="24"/>
-        </w:rPr>
-        <w:lastRenderedPageBreak/>
         <w:t xml:space="preserve">External validation: </w:t>
+      </w:r>
+      <w:r>
+        <w:rPr>
+          <w:rFonts w:ascii="Times New Roman" w:hAnsi="Times New Roman" w:cs="Times New Roman"/>
+          <w:sz w:val="24"/>
+          <w:szCs w:val="24"/>
+        </w:rPr>
+        <w:t>We randomly chose 10 samples to be included in the test set. We train the model using other samples and predict the responses in the test samples using that model.</w:t>
       </w:r>
     </w:p>
     <w:p>
@@ -3773,12 +3655,20 @@
         <w:jc w:val="both"/>
         <w:rPr>
           <w:rFonts w:ascii="Times New Roman" w:hAnsi="Times New Roman" w:cs="Times New Roman"/>
+          <w:sz w:val="24"/>
+          <w:szCs w:val="24"/>
+        </w:rPr>
+      </w:pPr>
+      <w:r>
+        <w:rPr>
+          <w:rFonts w:ascii="Times New Roman" w:hAnsi="Times New Roman" w:cs="Times New Roman"/>
           <w:b/>
           <w:bCs/>
           <w:sz w:val="24"/>
           <w:szCs w:val="24"/>
         </w:rPr>
-      </w:pPr>
+        <w:t>Multiple external validation:</w:t>
+      </w:r>
       <w:r>
         <w:rPr>
           <w:rFonts w:ascii="Times New Roman" w:hAnsi="Times New Roman" w:cs="Times New Roman"/>
@@ -3787,7 +3677,15 @@
           <w:sz w:val="24"/>
           <w:szCs w:val="24"/>
         </w:rPr>
-        <w:t>Multiple external validation:</w:t>
+        <w:t xml:space="preserve"> </w:t>
+      </w:r>
+      <w:r>
+        <w:rPr>
+          <w:rFonts w:ascii="Times New Roman" w:hAnsi="Times New Roman" w:cs="Times New Roman"/>
+          <w:sz w:val="24"/>
+          <w:szCs w:val="24"/>
+        </w:rPr>
+        <w:t>We repeat the external validation method 100 times over different random train-test splits of the data, and take the average of any metrics obtained over all such splits.</w:t>
       </w:r>
     </w:p>
     <w:p>
@@ -4980,6 +4878,7 @@
                 <w:sz w:val="24"/>
                 <w:szCs w:val="24"/>
               </w:rPr>
+              <w:lastRenderedPageBreak/>
               <w:t>Min</w:t>
             </w:r>
           </w:p>
@@ -6019,7 +5918,6 @@
                 <w:sz w:val="24"/>
                 <w:szCs w:val="24"/>
               </w:rPr>
-              <w:lastRenderedPageBreak/>
               <w:t>5-fold cv</w:t>
             </w:r>
           </w:p>
@@ -7055,25 +6953,7 @@
           <w:sz w:val="24"/>
           <w:szCs w:val="24"/>
         </w:rPr>
-        <w:t xml:space="preserve">values of the two metrics for the four validation techniques, considering the </w:t>
-      </w:r>
-      <w:proofErr w:type="gramStart"/>
-      <w:r>
-        <w:rPr>
-          <w:rFonts w:ascii="Times New Roman" w:hAnsi="Times New Roman" w:cs="Times New Roman"/>
-          <w:sz w:val="24"/>
-          <w:szCs w:val="24"/>
-        </w:rPr>
-        <w:t>three different</w:t>
-      </w:r>
-      <w:proofErr w:type="gramEnd"/>
-      <w:r>
-        <w:rPr>
-          <w:rFonts w:ascii="Times New Roman" w:hAnsi="Times New Roman" w:cs="Times New Roman"/>
-          <w:sz w:val="24"/>
-          <w:szCs w:val="24"/>
-        </w:rPr>
-        <w:t xml:space="preserve"> number of predictors. For external validation, we report the minimum, 25</w:t>
+        <w:t>values of the two metrics for the four validation techniques, considering the three different number of predictors. For external validation, we report the minimum, 25</w:t>
       </w:r>
       <w:r>
         <w:rPr>
@@ -7134,41 +7014,23 @@
           <w:sz w:val="24"/>
           <w:szCs w:val="24"/>
         </w:rPr>
-        <w:t xml:space="preserve"> from the 100 train-test splits performed during the multiple external validation process. For </w:t>
-      </w:r>
-      <w:r>
-        <w:rPr>
-          <w:rFonts w:ascii="Times New Roman" w:hAnsi="Times New Roman" w:cs="Times New Roman"/>
-          <w:sz w:val="24"/>
-          <w:szCs w:val="24"/>
-        </w:rPr>
-        <w:t>repeated</w:t>
-      </w:r>
-      <w:r>
-        <w:rPr>
-          <w:rFonts w:ascii="Times New Roman" w:hAnsi="Times New Roman" w:cs="Times New Roman"/>
-          <w:sz w:val="24"/>
-          <w:szCs w:val="24"/>
-        </w:rPr>
-        <w:t xml:space="preserve"> external </w:t>
-      </w:r>
-      <w:proofErr w:type="gramStart"/>
-      <w:r>
-        <w:rPr>
-          <w:rFonts w:ascii="Times New Roman" w:hAnsi="Times New Roman" w:cs="Times New Roman"/>
-          <w:sz w:val="24"/>
-          <w:szCs w:val="24"/>
-        </w:rPr>
-        <w:t>validation</w:t>
-      </w:r>
-      <w:proofErr w:type="gramEnd"/>
-      <w:r>
-        <w:rPr>
-          <w:rFonts w:ascii="Times New Roman" w:hAnsi="Times New Roman" w:cs="Times New Roman"/>
-          <w:sz w:val="24"/>
-          <w:szCs w:val="24"/>
-        </w:rPr>
-        <w:t xml:space="preserve"> we report average PRESS and</w:t>
+        <w:t xml:space="preserve"> from the 100 train-test splits performed during the multiple external validation process.</w:t>
+      </w:r>
+      <w:r>
+        <w:rPr>
+          <w:rFonts w:ascii="Times New Roman" w:hAnsi="Times New Roman" w:cs="Times New Roman"/>
+          <w:sz w:val="24"/>
+          <w:szCs w:val="24"/>
+        </w:rPr>
+        <w:t xml:space="preserve"> W</w:t>
+      </w:r>
+      <w:r>
+        <w:rPr>
+          <w:rFonts w:ascii="Times New Roman" w:hAnsi="Times New Roman" w:cs="Times New Roman"/>
+          <w:sz w:val="24"/>
+          <w:szCs w:val="24"/>
+        </w:rPr>
+        <w:t>e report average PRESS and</w:t>
       </w:r>
       <w:r>
         <w:rPr>
@@ -7195,7 +7057,47 @@
           <w:sz w:val="24"/>
           <w:szCs w:val="24"/>
         </w:rPr>
-        <w:t xml:space="preserve"> over all repetitions.</w:t>
+        <w:t xml:space="preserve"> over all repetitions</w:t>
+      </w:r>
+      <w:r>
+        <w:rPr>
+          <w:rFonts w:ascii="Times New Roman" w:hAnsi="Times New Roman" w:cs="Times New Roman"/>
+          <w:sz w:val="24"/>
+          <w:szCs w:val="24"/>
+        </w:rPr>
+        <w:t xml:space="preserve"> f</w:t>
+      </w:r>
+      <w:r>
+        <w:rPr>
+          <w:rFonts w:ascii="Times New Roman" w:hAnsi="Times New Roman" w:cs="Times New Roman"/>
+          <w:sz w:val="24"/>
+          <w:szCs w:val="24"/>
+        </w:rPr>
+        <w:t>or repeated</w:t>
+      </w:r>
+      <w:r>
+        <w:rPr>
+          <w:rFonts w:ascii="Times New Roman" w:hAnsi="Times New Roman" w:cs="Times New Roman"/>
+          <w:sz w:val="24"/>
+          <w:szCs w:val="24"/>
+        </w:rPr>
+        <w:t xml:space="preserve"> external </w:t>
+      </w:r>
+      <w:r>
+        <w:rPr>
+          <w:rFonts w:ascii="Times New Roman" w:hAnsi="Times New Roman" w:cs="Times New Roman"/>
+          <w:sz w:val="24"/>
+          <w:szCs w:val="24"/>
+        </w:rPr>
+        <w:t>validation</w:t>
+      </w:r>
+      <w:r>
+        <w:rPr>
+          <w:rFonts w:ascii="Times New Roman" w:hAnsi="Times New Roman" w:cs="Times New Roman"/>
+          <w:sz w:val="24"/>
+          <w:szCs w:val="24"/>
+        </w:rPr>
+        <w:t>.</w:t>
       </w:r>
       <w:r>
         <w:rPr>
@@ -7230,17 +7132,142 @@
           <w:sz w:val="24"/>
           <w:szCs w:val="24"/>
         </w:rPr>
-        <w:t xml:space="preserve">The main issue with external validation, which previous studies (e.g. </w:t>
-      </w:r>
-      <w:r>
-        <w:rPr>
-          <w:rFonts w:ascii="Times New Roman" w:hAnsi="Times New Roman" w:cs="Times New Roman"/>
-          <w:color w:val="FF0000"/>
-          <w:sz w:val="24"/>
-          <w:szCs w:val="24"/>
-        </w:rPr>
-        <w:t>[refs]</w:t>
-      </w:r>
+        <w:t xml:space="preserve">The main issue with external validation, which </w:t>
+      </w:r>
+      <w:r>
+        <w:rPr>
+          <w:rFonts w:ascii="Times New Roman" w:hAnsi="Times New Roman" w:cs="Times New Roman"/>
+          <w:sz w:val="24"/>
+          <w:szCs w:val="24"/>
+        </w:rPr>
+        <w:t>previous studies (e.g.</w:t>
+      </w:r>
+      <w:sdt>
+        <w:sdtPr>
+          <w:rPr>
+            <w:rFonts w:ascii="Times New Roman" w:hAnsi="Times New Roman" w:cs="Times New Roman"/>
+            <w:sz w:val="24"/>
+            <w:szCs w:val="24"/>
+          </w:rPr>
+          <w:id w:val="-1992396411"/>
+          <w:citation/>
+        </w:sdtPr>
+        <w:sdtContent>
+          <w:r>
+            <w:rPr>
+              <w:rFonts w:ascii="Times New Roman" w:hAnsi="Times New Roman" w:cs="Times New Roman"/>
+              <w:sz w:val="24"/>
+              <w:szCs w:val="24"/>
+            </w:rPr>
+            <w:fldChar w:fldCharType="begin"/>
+          </w:r>
+          <w:r>
+            <w:rPr>
+              <w:rFonts w:ascii="Times New Roman" w:hAnsi="Times New Roman" w:cs="Times New Roman"/>
+              <w:sz w:val="24"/>
+              <w:szCs w:val="24"/>
+            </w:rPr>
+            <w:instrText xml:space="preserve"> CITATION Gol02 \l 1033 </w:instrText>
+          </w:r>
+          <w:r>
+            <w:rPr>
+              <w:rFonts w:ascii="Times New Roman" w:hAnsi="Times New Roman" w:cs="Times New Roman"/>
+              <w:sz w:val="24"/>
+              <w:szCs w:val="24"/>
+            </w:rPr>
+            <w:fldChar w:fldCharType="separate"/>
+          </w:r>
+          <w:r>
+            <w:rPr>
+              <w:rFonts w:ascii="Times New Roman" w:hAnsi="Times New Roman" w:cs="Times New Roman"/>
+              <w:noProof/>
+              <w:sz w:val="24"/>
+              <w:szCs w:val="24"/>
+            </w:rPr>
+            <w:t xml:space="preserve"> </w:t>
+          </w:r>
+          <w:r>
+            <w:rPr>
+              <w:rFonts w:ascii="Times New Roman" w:hAnsi="Times New Roman" w:cs="Times New Roman"/>
+              <w:noProof/>
+              <w:sz w:val="24"/>
+              <w:szCs w:val="24"/>
+            </w:rPr>
+            <w:t>[8]</w:t>
+          </w:r>
+          <w:r>
+            <w:rPr>
+              <w:rFonts w:ascii="Times New Roman" w:hAnsi="Times New Roman" w:cs="Times New Roman"/>
+              <w:sz w:val="24"/>
+              <w:szCs w:val="24"/>
+            </w:rPr>
+            <w:fldChar w:fldCharType="end"/>
+          </w:r>
+        </w:sdtContent>
+      </w:sdt>
+      <w:sdt>
+        <w:sdtPr>
+          <w:rPr>
+            <w:rFonts w:ascii="Times New Roman" w:hAnsi="Times New Roman" w:cs="Times New Roman"/>
+            <w:sz w:val="24"/>
+            <w:szCs w:val="24"/>
+          </w:rPr>
+          <w:id w:val="1116789925"/>
+          <w:citation/>
+        </w:sdtPr>
+        <w:sdtContent>
+          <w:r>
+            <w:rPr>
+              <w:rFonts w:ascii="Times New Roman" w:hAnsi="Times New Roman" w:cs="Times New Roman"/>
+              <w:sz w:val="24"/>
+              <w:szCs w:val="24"/>
+            </w:rPr>
+            <w:fldChar w:fldCharType="begin"/>
+          </w:r>
+          <w:r>
+            <w:rPr>
+              <w:rFonts w:ascii="Times New Roman" w:hAnsi="Times New Roman" w:cs="Times New Roman"/>
+              <w:sz w:val="24"/>
+              <w:szCs w:val="24"/>
+            </w:rPr>
+            <w:instrText xml:space="preserve"> CITATION Che14 \l 1033 </w:instrText>
+          </w:r>
+          <w:r>
+            <w:rPr>
+              <w:rFonts w:ascii="Times New Roman" w:hAnsi="Times New Roman" w:cs="Times New Roman"/>
+              <w:sz w:val="24"/>
+              <w:szCs w:val="24"/>
+            </w:rPr>
+            <w:fldChar w:fldCharType="separate"/>
+          </w:r>
+          <w:r>
+            <w:rPr>
+              <w:rFonts w:ascii="Times New Roman" w:hAnsi="Times New Roman" w:cs="Times New Roman"/>
+              <w:noProof/>
+              <w:sz w:val="24"/>
+              <w:szCs w:val="24"/>
+            </w:rPr>
+            <w:t xml:space="preserve"> </w:t>
+          </w:r>
+          <w:r>
+            <w:rPr>
+              <w:rFonts w:ascii="Times New Roman" w:hAnsi="Times New Roman" w:cs="Times New Roman"/>
+              <w:noProof/>
+              <w:sz w:val="24"/>
+              <w:szCs w:val="24"/>
+            </w:rPr>
+            <w:t>[9]</w:t>
+          </w:r>
+          <w:r>
+            <w:rPr>
+              <w:rFonts w:ascii="Times New Roman" w:hAnsi="Times New Roman" w:cs="Times New Roman"/>
+              <w:sz w:val="24"/>
+              <w:szCs w:val="24"/>
+            </w:rPr>
+            <w:fldChar w:fldCharType="end"/>
+          </w:r>
+        </w:sdtContent>
+      </w:sdt>
       <w:r>
         <w:rPr>
           <w:rFonts w:ascii="Times New Roman" w:hAnsi="Times New Roman" w:cs="Times New Roman"/>
@@ -7431,7 +7458,15 @@
           <w:sz w:val="24"/>
           <w:szCs w:val="24"/>
         </w:rPr>
-        <w:t>result a QSAR model that is more predictive.</w:t>
+        <w:t xml:space="preserve">result a QSAR model that </w:t>
+      </w:r>
+      <w:r>
+        <w:rPr>
+          <w:rFonts w:ascii="Times New Roman" w:hAnsi="Times New Roman" w:cs="Times New Roman"/>
+          <w:sz w:val="24"/>
+          <w:szCs w:val="24"/>
+        </w:rPr>
+        <w:t>is more predictive.</w:t>
       </w:r>
       <w:r>
         <w:rPr>
@@ -7716,6 +7751,7 @@
           <w:sz w:val="24"/>
           <w:szCs w:val="24"/>
         </w:rPr>
+        <w:lastRenderedPageBreak/>
         <w:t xml:space="preserve">Table </w:t>
       </w:r>
       <w:r>
@@ -8140,7 +8176,6 @@
                 <w:sz w:val="24"/>
                 <w:szCs w:val="24"/>
               </w:rPr>
-              <w:lastRenderedPageBreak/>
               <w:t>Min</w:t>
             </w:r>
           </w:p>
@@ -8802,8 +8837,7 @@
         <w:jc w:val="both"/>
         <w:rPr>
           <w:rFonts w:ascii="Times New Roman" w:hAnsi="Times New Roman" w:cs="Times New Roman"/>
-          <w:b/>
-          <w:bCs/>
+          <w:color w:val="FF0000"/>
           <w:sz w:val="24"/>
           <w:szCs w:val="24"/>
         </w:rPr>
@@ -8811,12 +8845,29 @@
       <w:r>
         <w:rPr>
           <w:rFonts w:ascii="Times New Roman" w:hAnsi="Times New Roman" w:cs="Times New Roman"/>
-          <w:b/>
-          <w:bCs/>
-          <w:sz w:val="24"/>
-          <w:szCs w:val="24"/>
-        </w:rPr>
-        <w:t>&lt;Multiple peaks point&gt;</w:t>
+          <w:color w:val="FF0000"/>
+          <w:sz w:val="24"/>
+          <w:szCs w:val="24"/>
+        </w:rPr>
+        <w:t>&lt;Multiple peaks point</w:t>
+      </w:r>
+      <w:r>
+        <w:rPr>
+          <w:rFonts w:ascii="Times New Roman" w:hAnsi="Times New Roman" w:cs="Times New Roman"/>
+          <w:color w:val="FF0000"/>
+          <w:sz w:val="24"/>
+          <w:szCs w:val="24"/>
+        </w:rPr>
+        <w:t xml:space="preserve"> from trouble with QSAR paper </w:t>
+      </w:r>
+      <w:r>
+        <w:rPr>
+          <w:rFonts w:ascii="Times New Roman" w:hAnsi="Times New Roman" w:cs="Times New Roman"/>
+          <w:color w:val="FF0000"/>
+          <w:sz w:val="24"/>
+          <w:szCs w:val="24"/>
+        </w:rPr>
+        <w:t>&gt;</w:t>
       </w:r>
     </w:p>
     <w:p>
@@ -8852,16 +8903,136 @@
         </w:rPr>
         <w:t xml:space="preserve"> used in academia and industry setup for virtual screening of chemical compounds</w:t>
       </w:r>
-      <w:r>
-        <w:rPr>
-          <w:rFonts w:ascii="Times New Roman" w:hAnsi="Times New Roman" w:cs="Times New Roman"/>
-          <w:b/>
-          <w:bCs/>
-          <w:sz w:val="24"/>
-          <w:szCs w:val="24"/>
-        </w:rPr>
-        <w:t xml:space="preserve"> [ref]</w:t>
-      </w:r>
+      <w:sdt>
+        <w:sdtPr>
+          <w:rPr>
+            <w:rFonts w:ascii="Times New Roman" w:hAnsi="Times New Roman" w:cs="Times New Roman"/>
+            <w:sz w:val="24"/>
+            <w:szCs w:val="24"/>
+          </w:rPr>
+          <w:id w:val="-870915509"/>
+          <w:citation/>
+        </w:sdtPr>
+        <w:sdtContent>
+          <w:r>
+            <w:rPr>
+              <w:rFonts w:ascii="Times New Roman" w:hAnsi="Times New Roman" w:cs="Times New Roman"/>
+              <w:sz w:val="24"/>
+              <w:szCs w:val="24"/>
+            </w:rPr>
+            <w:fldChar w:fldCharType="begin"/>
+          </w:r>
+          <w:r>
+            <w:rPr>
+              <w:rFonts w:ascii="Times New Roman" w:hAnsi="Times New Roman" w:cs="Times New Roman"/>
+              <w:b/>
+              <w:bCs/>
+              <w:sz w:val="24"/>
+              <w:szCs w:val="24"/>
+            </w:rPr>
+            <w:instrText xml:space="preserve"> CITATION Bas13 \l 1033 </w:instrText>
+          </w:r>
+          <w:r>
+            <w:rPr>
+              <w:rFonts w:ascii="Times New Roman" w:hAnsi="Times New Roman" w:cs="Times New Roman"/>
+              <w:sz w:val="24"/>
+              <w:szCs w:val="24"/>
+            </w:rPr>
+            <w:fldChar w:fldCharType="separate"/>
+          </w:r>
+          <w:r>
+            <w:rPr>
+              <w:rFonts w:ascii="Times New Roman" w:hAnsi="Times New Roman" w:cs="Times New Roman"/>
+              <w:b/>
+              <w:bCs/>
+              <w:noProof/>
+              <w:sz w:val="24"/>
+              <w:szCs w:val="24"/>
+            </w:rPr>
+            <w:t xml:space="preserve"> </w:t>
+          </w:r>
+          <w:r>
+            <w:rPr>
+              <w:rFonts w:ascii="Times New Roman" w:hAnsi="Times New Roman" w:cs="Times New Roman"/>
+              <w:noProof/>
+              <w:sz w:val="24"/>
+              <w:szCs w:val="24"/>
+            </w:rPr>
+            <w:t>[10]</w:t>
+          </w:r>
+          <w:r>
+            <w:rPr>
+              <w:rFonts w:ascii="Times New Roman" w:hAnsi="Times New Roman" w:cs="Times New Roman"/>
+              <w:sz w:val="24"/>
+              <w:szCs w:val="24"/>
+            </w:rPr>
+            <w:fldChar w:fldCharType="end"/>
+          </w:r>
+        </w:sdtContent>
+      </w:sdt>
+      <w:sdt>
+        <w:sdtPr>
+          <w:rPr>
+            <w:rFonts w:ascii="Times New Roman" w:hAnsi="Times New Roman" w:cs="Times New Roman"/>
+            <w:sz w:val="24"/>
+            <w:szCs w:val="24"/>
+          </w:rPr>
+          <w:id w:val="1180007889"/>
+          <w:citation/>
+        </w:sdtPr>
+        <w:sdtContent>
+          <w:r>
+            <w:rPr>
+              <w:rFonts w:ascii="Times New Roman" w:hAnsi="Times New Roman" w:cs="Times New Roman"/>
+              <w:sz w:val="24"/>
+              <w:szCs w:val="24"/>
+            </w:rPr>
+            <w:fldChar w:fldCharType="begin"/>
+          </w:r>
+          <w:r>
+            <w:rPr>
+              <w:rFonts w:ascii="Times New Roman" w:hAnsi="Times New Roman" w:cs="Times New Roman"/>
+              <w:sz w:val="24"/>
+              <w:szCs w:val="24"/>
+            </w:rPr>
+            <w:instrText xml:space="preserve"> CITATION Bas152 \l 1033 </w:instrText>
+          </w:r>
+          <w:r>
+            <w:rPr>
+              <w:rFonts w:ascii="Times New Roman" w:hAnsi="Times New Roman" w:cs="Times New Roman"/>
+              <w:sz w:val="24"/>
+              <w:szCs w:val="24"/>
+            </w:rPr>
+            <w:fldChar w:fldCharType="separate"/>
+          </w:r>
+          <w:r>
+            <w:rPr>
+              <w:rFonts w:ascii="Times New Roman" w:hAnsi="Times New Roman" w:cs="Times New Roman"/>
+              <w:noProof/>
+              <w:sz w:val="24"/>
+              <w:szCs w:val="24"/>
+            </w:rPr>
+            <w:t xml:space="preserve"> </w:t>
+          </w:r>
+          <w:r>
+            <w:rPr>
+              <w:rFonts w:ascii="Times New Roman" w:hAnsi="Times New Roman" w:cs="Times New Roman"/>
+              <w:noProof/>
+              <w:sz w:val="24"/>
+              <w:szCs w:val="24"/>
+            </w:rPr>
+            <w:t>[11]</w:t>
+          </w:r>
+          <w:r>
+            <w:rPr>
+              <w:rFonts w:ascii="Times New Roman" w:hAnsi="Times New Roman" w:cs="Times New Roman"/>
+              <w:sz w:val="24"/>
+              <w:szCs w:val="24"/>
+            </w:rPr>
+            <w:fldChar w:fldCharType="end"/>
+          </w:r>
+        </w:sdtContent>
+      </w:sdt>
       <w:r>
         <w:rPr>
           <w:rFonts w:ascii="Times New Roman" w:hAnsi="Times New Roman" w:cs="Times New Roman"/>
@@ -8944,6 +9115,37 @@
         </w:rPr>
         <w:t xml:space="preserve"> methods.</w:t>
       </w:r>
+    </w:p>
+    <w:p>
+      <w:pPr>
+        <w:jc w:val="both"/>
+        <w:rPr>
+          <w:rFonts w:ascii="Times New Roman" w:hAnsi="Times New Roman" w:cs="Times New Roman"/>
+          <w:color w:val="FF0000"/>
+          <w:sz w:val="24"/>
+          <w:szCs w:val="24"/>
+        </w:rPr>
+      </w:pPr>
+      <w:r>
+        <w:rPr>
+          <w:rFonts w:ascii="Times New Roman" w:hAnsi="Times New Roman" w:cs="Times New Roman"/>
+          <w:color w:val="FF0000"/>
+          <w:sz w:val="24"/>
+          <w:szCs w:val="24"/>
+        </w:rPr>
+        <w:t xml:space="preserve">More </w:t>
+      </w:r>
+      <w:r>
+        <w:rPr>
+          <w:rFonts w:ascii="Times New Roman" w:hAnsi="Times New Roman" w:cs="Times New Roman"/>
+          <w:color w:val="FF0000"/>
+          <w:sz w:val="24"/>
+          <w:szCs w:val="24"/>
+        </w:rPr>
+        <w:t>discussion</w:t>
+      </w:r>
+      <w:bookmarkStart w:id="0" w:name="_GoBack"/>
+      <w:bookmarkEnd w:id="0"/>
     </w:p>
     <w:sdt>
       <w:sdtPr>
@@ -9041,7 +9243,7 @@
               </w:tblGrid>
               <w:tr>
                 <w:trPr>
-                  <w:divId w:val="415639001"/>
+                  <w:divId w:val="2026519207"/>
                   <w:tblCellSpacing w:w="15" w:type="dxa"/>
                 </w:trPr>
                 <w:tc>
@@ -9104,7 +9306,7 @@
               </w:tr>
               <w:tr>
                 <w:trPr>
-                  <w:divId w:val="415639001"/>
+                  <w:divId w:val="2026519207"/>
                   <w:tblCellSpacing w:w="15" w:type="dxa"/>
                 </w:trPr>
                 <w:tc>
@@ -9151,17 +9353,7 @@
                         <w:iCs/>
                         <w:noProof/>
                       </w:rPr>
-                      <w:t>Mathematical M</w:t>
-                    </w:r>
-                    <w:bookmarkStart w:id="0" w:name="_GoBack"/>
-                    <w:bookmarkEnd w:id="0"/>
-                    <w:r>
-                      <w:rPr>
-                        <w:i/>
-                        <w:iCs/>
-                        <w:noProof/>
-                      </w:rPr>
-                      <w:t xml:space="preserve">odelling, </w:t>
+                      <w:t xml:space="preserve">Mathematical Modelling, </w:t>
                     </w:r>
                     <w:r>
                       <w:rPr>
@@ -9174,7 +9366,7 @@
               </w:tr>
               <w:tr>
                 <w:trPr>
-                  <w:divId w:val="415639001"/>
+                  <w:divId w:val="2026519207"/>
                   <w:tblCellSpacing w:w="15" w:type="dxa"/>
                 </w:trPr>
                 <w:tc>
@@ -9234,7 +9426,7 @@
               </w:tr>
               <w:tr>
                 <w:trPr>
-                  <w:divId w:val="415639001"/>
+                  <w:divId w:val="2026519207"/>
                   <w:tblCellSpacing w:w="15" w:type="dxa"/>
                 </w:trPr>
                 <w:tc>
@@ -9294,7 +9486,7 @@
               </w:tr>
               <w:tr>
                 <w:trPr>
-                  <w:divId w:val="415639001"/>
+                  <w:divId w:val="2026519207"/>
                   <w:tblCellSpacing w:w="15" w:type="dxa"/>
                 </w:trPr>
                 <w:tc>
@@ -9354,7 +9546,7 @@
               </w:tr>
               <w:tr>
                 <w:trPr>
-                  <w:divId w:val="415639001"/>
+                  <w:divId w:val="2026519207"/>
                   <w:tblCellSpacing w:w="15" w:type="dxa"/>
                 </w:trPr>
                 <w:tc>
@@ -9373,6 +9565,7 @@
                       <w:rPr>
                         <w:noProof/>
                       </w:rPr>
+                      <w:lastRenderedPageBreak/>
                       <w:t xml:space="preserve">[6] </w:t>
                     </w:r>
                   </w:p>
@@ -9414,7 +9607,7 @@
               </w:tr>
               <w:tr>
                 <w:trPr>
-                  <w:divId w:val="415639001"/>
+                  <w:divId w:val="2026519207"/>
                   <w:tblCellSpacing w:w="15" w:type="dxa"/>
                 </w:trPr>
                 <w:tc>
@@ -9474,7 +9667,7 @@
               </w:tr>
               <w:tr>
                 <w:trPr>
-                  <w:divId w:val="415639001"/>
+                  <w:divId w:val="2026519207"/>
                   <w:tblCellSpacing w:w="15" w:type="dxa"/>
                 </w:trPr>
                 <w:tc>
@@ -9493,7 +9686,6 @@
                       <w:rPr>
                         <w:noProof/>
                       </w:rPr>
-                      <w:lastRenderedPageBreak/>
                       <w:t xml:space="preserve">[8] </w:t>
                     </w:r>
                   </w:p>
@@ -9514,7 +9706,7 @@
                       <w:rPr>
                         <w:noProof/>
                       </w:rPr>
-                      <w:t xml:space="preserve">Y. Zuo and R. Serfling, "General notions of statistical depth functions," </w:t>
+                      <w:t xml:space="preserve">A. Golbraikh and A. Tropsha, "Beware of q2!," </w:t>
                     </w:r>
                     <w:r>
                       <w:rPr>
@@ -9522,20 +9714,20 @@
                         <w:iCs/>
                         <w:noProof/>
                       </w:rPr>
-                      <w:t xml:space="preserve">Ann. Statist., </w:t>
-                    </w:r>
-                    <w:r>
-                      <w:rPr>
-                        <w:noProof/>
-                      </w:rPr>
-                      <w:t xml:space="preserve">vol. 28, pp. 461-482, 2000. </w:t>
+                      <w:t xml:space="preserve">J. Mol. Graphics Model., </w:t>
+                    </w:r>
+                    <w:r>
+                      <w:rPr>
+                        <w:noProof/>
+                      </w:rPr>
+                      <w:t xml:space="preserve">vol. 20, pp. 269-276, 2002. </w:t>
                     </w:r>
                   </w:p>
                 </w:tc>
               </w:tr>
               <w:tr>
                 <w:trPr>
-                  <w:divId w:val="415639001"/>
+                  <w:divId w:val="2026519207"/>
                   <w:tblCellSpacing w:w="15" w:type="dxa"/>
                 </w:trPr>
                 <w:tc>
@@ -9574,7 +9766,7 @@
                       <w:rPr>
                         <w:noProof/>
                       </w:rPr>
-                      <w:t xml:space="preserve">H. Xu, C. Caramanis and S. Mannor, "Outlier-Robust PCA: The High-Dimensional Case," </w:t>
+                      <w:t xml:space="preserve">A. Cherkasov, E. N. Muratov, D. Fourches and others, "QSAR Modeling: Where Have You Been? Where Are You Going To?," </w:t>
                     </w:r>
                     <w:r>
                       <w:rPr>
@@ -9582,20 +9774,20 @@
                         <w:iCs/>
                         <w:noProof/>
                       </w:rPr>
-                      <w:t xml:space="preserve">IEEE Trans. Inf. Theory, </w:t>
-                    </w:r>
-                    <w:r>
-                      <w:rPr>
-                        <w:noProof/>
-                      </w:rPr>
-                      <w:t xml:space="preserve">vol. 59, pp. 546-572, 2013. </w:t>
+                      <w:t xml:space="preserve">J. Med. Chem., </w:t>
+                    </w:r>
+                    <w:r>
+                      <w:rPr>
+                        <w:noProof/>
+                      </w:rPr>
+                      <w:t xml:space="preserve">vol. 57, no. 12, pp. 4977-5010, 2014. </w:t>
                     </w:r>
                   </w:p>
                 </w:tc>
               </w:tr>
               <w:tr>
                 <w:trPr>
-                  <w:divId w:val="415639001"/>
+                  <w:divId w:val="2026519207"/>
                   <w:tblCellSpacing w:w="15" w:type="dxa"/>
                 </w:trPr>
                 <w:tc>
@@ -9634,7 +9826,7 @@
                       <w:rPr>
                         <w:noProof/>
                       </w:rPr>
-                      <w:t xml:space="preserve">H. Wiener, "Structural determination of paraffin boiling points," </w:t>
+                      <w:t xml:space="preserve">S. C. Basak, "Philosophy of Mathematical Chemistry: A Personal Perspective," </w:t>
                     </w:r>
                     <w:r>
                       <w:rPr>
@@ -9642,20 +9834,20 @@
                         <w:iCs/>
                         <w:noProof/>
                       </w:rPr>
-                      <w:t xml:space="preserve">J. Amer. Chem. Soc., </w:t>
-                    </w:r>
-                    <w:r>
-                      <w:rPr>
-                        <w:noProof/>
-                      </w:rPr>
-                      <w:t xml:space="preserve">vol. 69, pp. 17-20, 1947. </w:t>
+                      <w:t xml:space="preserve">Hyle- Int. J. Phil. Chem., </w:t>
+                    </w:r>
+                    <w:r>
+                      <w:rPr>
+                        <w:noProof/>
+                      </w:rPr>
+                      <w:t xml:space="preserve">vol. 19, pp. 3-17, 2013. </w:t>
                     </w:r>
                   </w:p>
                 </w:tc>
               </w:tr>
               <w:tr>
                 <w:trPr>
-                  <w:divId w:val="415639001"/>
+                  <w:divId w:val="2026519207"/>
                   <w:tblCellSpacing w:w="15" w:type="dxa"/>
                 </w:trPr>
                 <w:tc>
@@ -9694,7 +9886,7 @@
                       <w:rPr>
                         <w:noProof/>
                       </w:rPr>
-                      <w:t xml:space="preserve">R. P. Verma and C. Hansch, "An approach toward the problem of outliers in QSAR," </w:t>
+                      <w:t xml:space="preserve">S. C. Basak and S. Majumdar, "Editorial: The Importance of Rigorous Statistical Practice in the Current Landscape of QSAR Modelling," </w:t>
                     </w:r>
                     <w:r>
                       <w:rPr>
@@ -9702,20 +9894,20 @@
                         <w:iCs/>
                         <w:noProof/>
                       </w:rPr>
-                      <w:t xml:space="preserve">Bio. Med. Chem., </w:t>
-                    </w:r>
-                    <w:r>
-                      <w:rPr>
-                        <w:noProof/>
-                      </w:rPr>
-                      <w:t xml:space="preserve">vol. 13, pp. 4597-4621, 2005. </w:t>
+                      <w:t xml:space="preserve">Curr. Comput. Aided Drug Des., </w:t>
+                    </w:r>
+                    <w:r>
+                      <w:rPr>
+                        <w:noProof/>
+                      </w:rPr>
+                      <w:t xml:space="preserve">vol. 11, no. 1, pp. 2-4, 2015. </w:t>
                     </w:r>
                   </w:p>
                 </w:tc>
               </w:tr>
               <w:tr>
                 <w:trPr>
-                  <w:divId w:val="415639001"/>
+                  <w:divId w:val="2026519207"/>
                   <w:tblCellSpacing w:w="15" w:type="dxa"/>
                 </w:trPr>
                 <w:tc>
@@ -9754,14 +9946,28 @@
                       <w:rPr>
                         <w:noProof/>
                       </w:rPr>
-                      <w:t>N. Trinajstić, Chemical Graph Theory, Boca Raton, FL: CRC Press, 1992, p. 352.</w:t>
+                      <w:t xml:space="preserve">Y. Zuo and R. Serfling, "General notions of statistical depth functions," </w:t>
+                    </w:r>
+                    <w:r>
+                      <w:rPr>
+                        <w:i/>
+                        <w:iCs/>
+                        <w:noProof/>
+                      </w:rPr>
+                      <w:t xml:space="preserve">Ann. Statist., </w:t>
+                    </w:r>
+                    <w:r>
+                      <w:rPr>
+                        <w:noProof/>
+                      </w:rPr>
+                      <w:t xml:space="preserve">vol. 28, pp. 461-482, 2000. </w:t>
                     </w:r>
                   </w:p>
                 </w:tc>
               </w:tr>
               <w:tr>
                 <w:trPr>
-                  <w:divId w:val="415639001"/>
+                  <w:divId w:val="2026519207"/>
                   <w:tblCellSpacing w:w="15" w:type="dxa"/>
                 </w:trPr>
                 <w:tc>
@@ -9800,14 +10006,28 @@
                       <w:rPr>
                         <w:noProof/>
                       </w:rPr>
-                      <w:t xml:space="preserve">R. Todeschini and V. Consonni, Molecular Descriptors for Chemoinformatics, New York, NY: Wiley-VCH, 2009. </w:t>
+                      <w:t xml:space="preserve">H. Xu, C. Caramanis and S. Mannor, "Outlier-Robust PCA: The High-Dimensional Case," </w:t>
+                    </w:r>
+                    <w:r>
+                      <w:rPr>
+                        <w:i/>
+                        <w:iCs/>
+                        <w:noProof/>
+                      </w:rPr>
+                      <w:t xml:space="preserve">IEEE Trans. Inf. Theory, </w:t>
+                    </w:r>
+                    <w:r>
+                      <w:rPr>
+                        <w:noProof/>
+                      </w:rPr>
+                      <w:t xml:space="preserve">vol. 59, pp. 546-572, 2013. </w:t>
                     </w:r>
                   </w:p>
                 </w:tc>
               </w:tr>
               <w:tr>
                 <w:trPr>
-                  <w:divId w:val="415639001"/>
+                  <w:divId w:val="2026519207"/>
                   <w:tblCellSpacing w:w="15" w:type="dxa"/>
                 </w:trPr>
                 <w:tc>
@@ -9846,7 +10066,7 @@
                       <w:rPr>
                         <w:noProof/>
                       </w:rPr>
-                      <w:t xml:space="preserve">J. J. Sylvester, "On an application of the new atomic theory to the graphical representation of the invariants and covariants of binary quantics, with three appendices," </w:t>
+                      <w:t xml:space="preserve">H. Wiener, "Structural determination of paraffin boiling points," </w:t>
                     </w:r>
                     <w:r>
                       <w:rPr>
@@ -9854,20 +10074,20 @@
                         <w:iCs/>
                         <w:noProof/>
                       </w:rPr>
-                      <w:t xml:space="preserve">Amer. J. Math., </w:t>
-                    </w:r>
-                    <w:r>
-                      <w:rPr>
-                        <w:noProof/>
-                      </w:rPr>
-                      <w:t xml:space="preserve">vol. 1, pp. 64-125, 1878. </w:t>
+                      <w:t xml:space="preserve">J. Amer. Chem. Soc., </w:t>
+                    </w:r>
+                    <w:r>
+                      <w:rPr>
+                        <w:noProof/>
+                      </w:rPr>
+                      <w:t xml:space="preserve">vol. 69, pp. 17-20, 1947. </w:t>
                     </w:r>
                   </w:p>
                 </w:tc>
               </w:tr>
               <w:tr>
                 <w:trPr>
-                  <w:divId w:val="415639001"/>
+                  <w:divId w:val="2026519207"/>
                   <w:tblCellSpacing w:w="15" w:type="dxa"/>
                 </w:trPr>
                 <w:tc>
@@ -9906,14 +10126,28 @@
                       <w:rPr>
                         <w:noProof/>
                       </w:rPr>
-                      <w:t xml:space="preserve">J. Stewart, MOPAC Version 6.00, QCPE #455, Frank J. Seiler Research Laboratory: US Air Force Academy, CO, 1990. </w:t>
+                      <w:t xml:space="preserve">R. P. Verma and C. Hansch, "An approach toward the problem of outliers in QSAR," </w:t>
+                    </w:r>
+                    <w:r>
+                      <w:rPr>
+                        <w:i/>
+                        <w:iCs/>
+                        <w:noProof/>
+                      </w:rPr>
+                      <w:t xml:space="preserve">Bio. Med. Chem., </w:t>
+                    </w:r>
+                    <w:r>
+                      <w:rPr>
+                        <w:noProof/>
+                      </w:rPr>
+                      <w:t xml:space="preserve">vol. 13, pp. 4597-4621, 2005. </w:t>
                     </w:r>
                   </w:p>
                 </w:tc>
               </w:tr>
               <w:tr>
                 <w:trPr>
-                  <w:divId w:val="415639001"/>
+                  <w:divId w:val="2026519207"/>
                   <w:tblCellSpacing w:w="15" w:type="dxa"/>
                 </w:trPr>
                 <w:tc>
@@ -9952,14 +10186,14 @@
                       <w:rPr>
                         <w:noProof/>
                       </w:rPr>
-                      <w:t xml:space="preserve">J. V. Soderman, CRC Handbook of Identified Carcinogens and Noncarcinogens: Carcinogenicity-Mutagenicity Database, Boca Raton, FL: CRC Press, 1982. </w:t>
+                      <w:t>N. Trinajstić, Chemical Graph Theory, Boca Raton, FL: CRC Press, 1992, p. 352.</w:t>
                     </w:r>
                   </w:p>
                 </w:tc>
               </w:tr>
               <w:tr>
                 <w:trPr>
-                  <w:divId w:val="415639001"/>
+                  <w:divId w:val="2026519207"/>
                   <w:tblCellSpacing w:w="15" w:type="dxa"/>
                 </w:trPr>
                 <w:tc>
@@ -9998,28 +10232,14 @@
                       <w:rPr>
                         <w:noProof/>
                       </w:rPr>
-                      <w:t xml:space="preserve">C. Raychaudhury, S. K. Ray, J. J. Ghosh, A. B. Roy and S. C. Basak, "Discrimination of isomeric structures using information-theoretic topological indices," </w:t>
-                    </w:r>
-                    <w:r>
-                      <w:rPr>
-                        <w:i/>
-                        <w:iCs/>
-                        <w:noProof/>
-                      </w:rPr>
-                      <w:t xml:space="preserve">J. Comput. Chem., </w:t>
-                    </w:r>
-                    <w:r>
-                      <w:rPr>
-                        <w:noProof/>
-                      </w:rPr>
-                      <w:t xml:space="preserve">vol. 5, pp. 581-588, 1984. </w:t>
+                      <w:t xml:space="preserve">R. Todeschini and V. Consonni, Molecular Descriptors for Chemoinformatics, New York, NY: Wiley-VCH, 2009. </w:t>
                     </w:r>
                   </w:p>
                 </w:tc>
               </w:tr>
               <w:tr>
                 <w:trPr>
-                  <w:divId w:val="415639001"/>
+                  <w:divId w:val="2026519207"/>
                   <w:tblCellSpacing w:w="15" w:type="dxa"/>
                 </w:trPr>
                 <w:tc>
@@ -10058,7 +10278,7 @@
                       <w:rPr>
                         <w:noProof/>
                       </w:rPr>
-                      <w:t xml:space="preserve">M. Randic, "Characterization of molecular branching," </w:t>
+                      <w:t xml:space="preserve">J. J. Sylvester, "On an application of the new atomic theory to the graphical representation of the invariants and covariants of binary quantics, with three appendices," </w:t>
                     </w:r>
                     <w:r>
                       <w:rPr>
@@ -10066,20 +10286,20 @@
                         <w:iCs/>
                         <w:noProof/>
                       </w:rPr>
-                      <w:t xml:space="preserve">J. Amer. Chem. Soc., </w:t>
-                    </w:r>
-                    <w:r>
-                      <w:rPr>
-                        <w:noProof/>
-                      </w:rPr>
-                      <w:t xml:space="preserve">vol. 97, pp. 6609-6615, 1975. </w:t>
+                      <w:t xml:space="preserve">Amer. J. Math., </w:t>
+                    </w:r>
+                    <w:r>
+                      <w:rPr>
+                        <w:noProof/>
+                      </w:rPr>
+                      <w:t xml:space="preserve">vol. 1, pp. 64-125, 1878. </w:t>
                     </w:r>
                   </w:p>
                 </w:tc>
               </w:tr>
               <w:tr>
                 <w:trPr>
-                  <w:divId w:val="415639001"/>
+                  <w:divId w:val="2026519207"/>
                   <w:tblCellSpacing w:w="15" w:type="dxa"/>
                 </w:trPr>
                 <w:tc>
@@ -10118,28 +10338,14 @@
                       <w:rPr>
                         <w:noProof/>
                       </w:rPr>
-                      <w:t xml:space="preserve">R Core Team, </w:t>
-                    </w:r>
-                    <w:r>
-                      <w:rPr>
-                        <w:i/>
-                        <w:iCs/>
-                        <w:noProof/>
-                      </w:rPr>
-                      <w:t xml:space="preserve">R: A Language and Environment for Statistical Computing version 3.1.1, </w:t>
-                    </w:r>
-                    <w:r>
-                      <w:rPr>
-                        <w:noProof/>
-                      </w:rPr>
-                      <w:t xml:space="preserve">2014. </w:t>
+                      <w:t xml:space="preserve">J. Stewart, MOPAC Version 6.00, QCPE #455, Frank J. Seiler Research Laboratory: US Air Force Academy, CO, 1990. </w:t>
                     </w:r>
                   </w:p>
                 </w:tc>
               </w:tr>
               <w:tr>
                 <w:trPr>
-                  <w:divId w:val="415639001"/>
+                  <w:divId w:val="2026519207"/>
                   <w:tblCellSpacing w:w="15" w:type="dxa"/>
                 </w:trPr>
                 <w:tc>
@@ -10178,28 +10384,14 @@
                       <w:rPr>
                         <w:noProof/>
                       </w:rPr>
-                      <w:t xml:space="preserve">A. H. M. Nandy and S. C. Basak, "Mathematical descriptors of DNA sequences: Development and application," </w:t>
-                    </w:r>
-                    <w:r>
-                      <w:rPr>
-                        <w:i/>
-                        <w:iCs/>
-                        <w:noProof/>
-                      </w:rPr>
-                      <w:t xml:space="preserve">Arkivoc, </w:t>
-                    </w:r>
-                    <w:r>
-                      <w:rPr>
-                        <w:noProof/>
-                      </w:rPr>
-                      <w:t xml:space="preserve">vol. 9, pp. 211-238, 2006. </w:t>
+                      <w:t xml:space="preserve">J. V. Soderman, CRC Handbook of Identified Carcinogens and Noncarcinogens: Carcinogenicity-Mutagenicity Database, Boca Raton, FL: CRC Press, 1982. </w:t>
                     </w:r>
                   </w:p>
                 </w:tc>
               </w:tr>
               <w:tr>
                 <w:trPr>
-                  <w:divId w:val="415639001"/>
+                  <w:divId w:val="2026519207"/>
                   <w:tblCellSpacing w:w="15" w:type="dxa"/>
                 </w:trPr>
                 <w:tc>
@@ -10238,14 +10430,28 @@
                       <w:rPr>
                         <w:noProof/>
                       </w:rPr>
-                      <w:t>S. Majumdar, "Robust estimation of principal components from depth-based multivariate rank covariance matrix," 2015. [Online]. Available: http://arxiv.org/abs/1502.07042.</w:t>
+                      <w:t xml:space="preserve">C. Raychaudhury, S. K. Ray, J. J. Ghosh, A. B. Roy and S. C. Basak, "Discrimination of isomeric structures using information-theoretic topological indices," </w:t>
+                    </w:r>
+                    <w:r>
+                      <w:rPr>
+                        <w:i/>
+                        <w:iCs/>
+                        <w:noProof/>
+                      </w:rPr>
+                      <w:t xml:space="preserve">J. Comput. Chem., </w:t>
+                    </w:r>
+                    <w:r>
+                      <w:rPr>
+                        <w:noProof/>
+                      </w:rPr>
+                      <w:t xml:space="preserve">vol. 5, pp. 581-588, 1984. </w:t>
                     </w:r>
                   </w:p>
                 </w:tc>
               </w:tr>
               <w:tr>
                 <w:trPr>
-                  <w:divId w:val="415639001"/>
+                  <w:divId w:val="2026519207"/>
                   <w:tblCellSpacing w:w="15" w:type="dxa"/>
                 </w:trPr>
                 <w:tc>
@@ -10284,14 +10490,28 @@
                       <w:rPr>
                         <w:noProof/>
                       </w:rPr>
-                      <w:t xml:space="preserve">M. Lajiness, Molecular similarity-based methods for selecting compounds for screening. In Computational Chemical Graph Theory, D. H. Rouvray, Ed., Commack, NY: Nova, 1990. </w:t>
+                      <w:t xml:space="preserve">M. Randic, "Characterization of molecular branching," </w:t>
+                    </w:r>
+                    <w:r>
+                      <w:rPr>
+                        <w:i/>
+                        <w:iCs/>
+                        <w:noProof/>
+                      </w:rPr>
+                      <w:t xml:space="preserve">J. Amer. Chem. Soc., </w:t>
+                    </w:r>
+                    <w:r>
+                      <w:rPr>
+                        <w:noProof/>
+                      </w:rPr>
+                      <w:t xml:space="preserve">vol. 97, pp. 6609-6615, 1975. </w:t>
                     </w:r>
                   </w:p>
                 </w:tc>
               </w:tr>
               <w:tr>
                 <w:trPr>
-                  <w:divId w:val="415639001"/>
+                  <w:divId w:val="2026519207"/>
                   <w:tblCellSpacing w:w="15" w:type="dxa"/>
                 </w:trPr>
                 <w:tc>
@@ -10310,6 +10530,7 @@
                       <w:rPr>
                         <w:noProof/>
                       </w:rPr>
+                      <w:lastRenderedPageBreak/>
                       <w:t xml:space="preserve">[23] </w:t>
                     </w:r>
                   </w:p>
@@ -10330,14 +10551,28 @@
                       <w:rPr>
                         <w:noProof/>
                       </w:rPr>
-                      <w:t xml:space="preserve">L. B. Kier and L. Hall, Molecular Structure Description: The Electrotopological State, San Diego, CA: Academic Press, 1999. </w:t>
+                      <w:t xml:space="preserve">R Core Team, </w:t>
+                    </w:r>
+                    <w:r>
+                      <w:rPr>
+                        <w:i/>
+                        <w:iCs/>
+                        <w:noProof/>
+                      </w:rPr>
+                      <w:t xml:space="preserve">R: A Language and Environment for Statistical Computing version 3.1.1, </w:t>
+                    </w:r>
+                    <w:r>
+                      <w:rPr>
+                        <w:noProof/>
+                      </w:rPr>
+                      <w:t xml:space="preserve">2014. </w:t>
                     </w:r>
                   </w:p>
                 </w:tc>
               </w:tr>
               <w:tr>
                 <w:trPr>
-                  <w:divId w:val="415639001"/>
+                  <w:divId w:val="2026519207"/>
                   <w:tblCellSpacing w:w="15" w:type="dxa"/>
                 </w:trPr>
                 <w:tc>
@@ -10376,14 +10611,28 @@
                       <w:rPr>
                         <w:noProof/>
                       </w:rPr>
-                      <w:t xml:space="preserve">L. B. Kier and L. H. Hall, Molecular Connectivity in Chemistry and Drug Research, New York, NY: Academic Press, 1976. </w:t>
+                      <w:t xml:space="preserve">A. H. M. Nandy and S. C. Basak, "Mathematical descriptors of DNA sequences: Development and application," </w:t>
+                    </w:r>
+                    <w:r>
+                      <w:rPr>
+                        <w:i/>
+                        <w:iCs/>
+                        <w:noProof/>
+                      </w:rPr>
+                      <w:t xml:space="preserve">Arkivoc, </w:t>
+                    </w:r>
+                    <w:r>
+                      <w:rPr>
+                        <w:noProof/>
+                      </w:rPr>
+                      <w:t xml:space="preserve">vol. 9, pp. 211-238, 2006. </w:t>
                     </w:r>
                   </w:p>
                 </w:tc>
               </w:tr>
               <w:tr>
                 <w:trPr>
-                  <w:divId w:val="415639001"/>
+                  <w:divId w:val="2026519207"/>
                   <w:tblCellSpacing w:w="15" w:type="dxa"/>
                 </w:trPr>
                 <w:tc>
@@ -10402,7 +10651,6 @@
                       <w:rPr>
                         <w:noProof/>
                       </w:rPr>
-                      <w:lastRenderedPageBreak/>
                       <w:t xml:space="preserve">[25] </w:t>
                     </w:r>
                   </w:p>
@@ -10423,14 +10671,14 @@
                       <w:rPr>
                         <w:noProof/>
                       </w:rPr>
-                      <w:t xml:space="preserve">M. Karelson, Molecular Descriptors in QSAR/QSPR, New York, NY: Wiley-Interscience, 2000. </w:t>
+                      <w:t>S. Majumdar, "Robust estimation of principal components from depth-based multivariate rank covariance matrix," 2015. [Online]. Available: http://arxiv.org/abs/1502.07042.</w:t>
                     </w:r>
                   </w:p>
                 </w:tc>
               </w:tr>
               <w:tr>
                 <w:trPr>
-                  <w:divId w:val="415639001"/>
+                  <w:divId w:val="2026519207"/>
                   <w:tblCellSpacing w:w="15" w:type="dxa"/>
                 </w:trPr>
                 <w:tc>
@@ -10469,14 +10717,14 @@
                       <w:rPr>
                         <w:noProof/>
                       </w:rPr>
-                      <w:t xml:space="preserve">D. Janežič, A. Miličević and S. &amp;. T. N. Nikolić, Graph-Theoretical Matrices in Chemistry, Boca Raton, FL: CRC Press, 2015. </w:t>
+                      <w:t xml:space="preserve">M. Lajiness, Molecular similarity-based methods for selecting compounds for screening. In Computational Chemical Graph Theory, D. H. Rouvray, Ed., Commack, NY: Nova, 1990. </w:t>
                     </w:r>
                   </w:p>
                 </w:tc>
               </w:tr>
               <w:tr>
                 <w:trPr>
-                  <w:divId w:val="415639001"/>
+                  <w:divId w:val="2026519207"/>
                   <w:tblCellSpacing w:w="15" w:type="dxa"/>
                 </w:trPr>
                 <w:tc>
@@ -10515,28 +10763,14 @@
                       <w:rPr>
                         <w:noProof/>
                       </w:rPr>
-                      <w:t xml:space="preserve">H. Hosoya, "Topological Index. A newly proposed quantity characterizing the topological nature of structural isomers of saturated hydrocarbons," </w:t>
-                    </w:r>
-                    <w:r>
-                      <w:rPr>
-                        <w:i/>
-                        <w:iCs/>
-                        <w:noProof/>
-                      </w:rPr>
-                      <w:t xml:space="preserve">Bull. Chem. Soc. Jpn., </w:t>
-                    </w:r>
-                    <w:r>
-                      <w:rPr>
-                        <w:noProof/>
-                      </w:rPr>
-                      <w:t xml:space="preserve">vol. 44, pp. 2332-2339, 1971. </w:t>
+                      <w:t xml:space="preserve">L. B. Kier and L. Hall, Molecular Structure Description: The Electrotopological State, San Diego, CA: Academic Press, 1999. </w:t>
                     </w:r>
                   </w:p>
                 </w:tc>
               </w:tr>
               <w:tr>
                 <w:trPr>
-                  <w:divId w:val="415639001"/>
+                  <w:divId w:val="2026519207"/>
                   <w:tblCellSpacing w:w="15" w:type="dxa"/>
                 </w:trPr>
                 <w:tc>
@@ -10575,14 +10809,14 @@
                       <w:rPr>
                         <w:noProof/>
                       </w:rPr>
-                      <w:t xml:space="preserve">H. Gonzalez-Diaz and C. R. Munteanu, Eds., Topological Indices for Medicinal Chemistry, Biology, Parasitology, Neurological and Social Networks, New York, NY: Transworld research, 2011. </w:t>
+                      <w:t xml:space="preserve">L. B. Kier and L. H. Hall, Molecular Connectivity in Chemistry and Drug Research, New York, NY: Academic Press, 1976. </w:t>
                     </w:r>
                   </w:p>
                 </w:tc>
               </w:tr>
               <w:tr>
                 <w:trPr>
-                  <w:divId w:val="415639001"/>
+                  <w:divId w:val="2026519207"/>
                   <w:tblCellSpacing w:w="15" w:type="dxa"/>
                 </w:trPr>
                 <w:tc>
@@ -10621,28 +10855,14 @@
                       <w:rPr>
                         <w:noProof/>
                       </w:rPr>
-                      <w:t xml:space="preserve">P. A. Filip, T. S. Balaban and A. T. Balaban, "A new approach for devising local graph invariants: derived topological indices with low degeneracy and good correlation ability," </w:t>
-                    </w:r>
-                    <w:r>
-                      <w:rPr>
-                        <w:i/>
-                        <w:iCs/>
-                        <w:noProof/>
-                      </w:rPr>
-                      <w:t xml:space="preserve">J. Math. Chem., </w:t>
-                    </w:r>
-                    <w:r>
-                      <w:rPr>
-                        <w:noProof/>
-                      </w:rPr>
-                      <w:t xml:space="preserve">vol. 1, pp. 61-83, 1987. </w:t>
+                      <w:t xml:space="preserve">M. Karelson, Molecular Descriptors in QSAR/QSPR, New York, NY: Wiley-Interscience, 2000. </w:t>
                     </w:r>
                   </w:p>
                 </w:tc>
               </w:tr>
               <w:tr>
                 <w:trPr>
-                  <w:divId w:val="415639001"/>
+                  <w:divId w:val="2026519207"/>
                   <w:tblCellSpacing w:w="15" w:type="dxa"/>
                 </w:trPr>
                 <w:tc>
@@ -10681,14 +10901,14 @@
                       <w:rPr>
                         <w:noProof/>
                       </w:rPr>
-                      <w:t>J. Devillers and A. T. Balaban, Eds., Topological Indices and Related Descriptors in QSAR and QSPR, Amsterdam, Netherlands: Gordon and Breach, 1999, p. 811.</w:t>
+                      <w:t xml:space="preserve">D. Janežič, A. Miličević and S. &amp;. T. N. Nikolić, Graph-Theoretical Matrices in Chemistry, Boca Raton, FL: CRC Press, 2015. </w:t>
                     </w:r>
                   </w:p>
                 </w:tc>
               </w:tr>
               <w:tr>
                 <w:trPr>
-                  <w:divId w:val="415639001"/>
+                  <w:divId w:val="2026519207"/>
                   <w:tblCellSpacing w:w="15" w:type="dxa"/>
                 </w:trPr>
                 <w:tc>
@@ -10727,7 +10947,7 @@
                       <w:rPr>
                         <w:noProof/>
                       </w:rPr>
-                      <w:t xml:space="preserve">B. M. Brown, "Statistical Use of the Spatial Median," </w:t>
+                      <w:t xml:space="preserve">H. Hosoya, "Topological Index. A newly proposed quantity characterizing the topological nature of structural isomers of saturated hydrocarbons," </w:t>
                     </w:r>
                     <w:r>
                       <w:rPr>
@@ -10735,20 +10955,20 @@
                         <w:iCs/>
                         <w:noProof/>
                       </w:rPr>
-                      <w:t xml:space="preserve">J. R. Statist. Soc. B, </w:t>
-                    </w:r>
-                    <w:r>
-                      <w:rPr>
-                        <w:noProof/>
-                      </w:rPr>
-                      <w:t xml:space="preserve">vol. 45, pp. 25-30, 1983. </w:t>
+                      <w:t xml:space="preserve">Bull. Chem. Soc. Jpn., </w:t>
+                    </w:r>
+                    <w:r>
+                      <w:rPr>
+                        <w:noProof/>
+                      </w:rPr>
+                      <w:t xml:space="preserve">vol. 44, pp. 2332-2339, 1971. </w:t>
                     </w:r>
                   </w:p>
                 </w:tc>
               </w:tr>
               <w:tr>
                 <w:trPr>
-                  <w:divId w:val="415639001"/>
+                  <w:divId w:val="2026519207"/>
                   <w:tblCellSpacing w:w="15" w:type="dxa"/>
                 </w:trPr>
                 <w:tc>
@@ -10787,14 +11007,14 @@
                       <w:rPr>
                         <w:noProof/>
                       </w:rPr>
-                      <w:t xml:space="preserve">D. Bonchev, Information Theoretic Indices for Characterization of Chemical Structures, Chichester, UK: Research studies Press, 1983. </w:t>
+                      <w:t xml:space="preserve">H. Gonzalez-Diaz and C. R. Munteanu, Eds., Topological Indices for Medicinal Chemistry, Biology, Parasitology, Neurological and Social Networks, New York, NY: Transworld research, 2011. </w:t>
                     </w:r>
                   </w:p>
                 </w:tc>
               </w:tr>
               <w:tr>
                 <w:trPr>
-                  <w:divId w:val="415639001"/>
+                  <w:divId w:val="2026519207"/>
                   <w:tblCellSpacing w:w="15" w:type="dxa"/>
                 </w:trPr>
                 <w:tc>
@@ -10833,7 +11053,7 @@
                       <w:rPr>
                         <w:noProof/>
                       </w:rPr>
-                      <w:t xml:space="preserve">S. Basak, D. Mills, B. Gute, A. Balaban, k. K. Basa and G. Grunwald, "Use of Mathematical Structural Invariants in Analyzing, Combinatorial Libraries: A Case Study with psoralen Derivatives," </w:t>
+                      <w:t xml:space="preserve">P. A. Filip, T. S. Balaban and A. T. Balaban, "A new approach for devising local graph invariants: derived topological indices with low degeneracy and good correlation ability," </w:t>
                     </w:r>
                     <w:r>
                       <w:rPr>
@@ -10841,20 +11061,20 @@
                         <w:iCs/>
                         <w:noProof/>
                       </w:rPr>
-                      <w:t xml:space="preserve">Curr. Comput. Aided Drug Des., </w:t>
-                    </w:r>
-                    <w:r>
-                      <w:rPr>
-                        <w:noProof/>
-                      </w:rPr>
-                      <w:t xml:space="preserve">vol. 6, pp. 240-251, 2010. </w:t>
+                      <w:t xml:space="preserve">J. Math. Chem., </w:t>
+                    </w:r>
+                    <w:r>
+                      <w:rPr>
+                        <w:noProof/>
+                      </w:rPr>
+                      <w:t xml:space="preserve">vol. 1, pp. 61-83, 1987. </w:t>
                     </w:r>
                   </w:p>
                 </w:tc>
               </w:tr>
               <w:tr>
                 <w:trPr>
-                  <w:divId w:val="415639001"/>
+                  <w:divId w:val="2026519207"/>
                   <w:tblCellSpacing w:w="15" w:type="dxa"/>
                 </w:trPr>
                 <w:tc>
@@ -10893,14 +11113,14 @@
                       <w:rPr>
                         <w:noProof/>
                       </w:rPr>
-                      <w:t>S. Basak, G. Grunwald and A. Balaban, "TRIPLET," Copyright of the Regents of the University of Minnesota, 1993.</w:t>
+                      <w:t>J. Devillers and A. T. Balaban, Eds., Topological Indices and Related Descriptors in QSAR and QSPR, Amsterdam, Netherlands: Gordon and Breach, 1999, p. 811.</w:t>
                     </w:r>
                   </w:p>
                 </w:tc>
               </w:tr>
               <w:tr>
                 <w:trPr>
-                  <w:divId w:val="415639001"/>
+                  <w:divId w:val="2026519207"/>
                   <w:tblCellSpacing w:w="15" w:type="dxa"/>
                 </w:trPr>
                 <w:tc>
@@ -10939,7 +11159,7 @@
                       <w:rPr>
                         <w:noProof/>
                       </w:rPr>
-                      <w:t xml:space="preserve">S. Basak, V. R. Magnuson, G. J. Niemi and R. R. Regal, "Determining Structural Similarity of Chemicals using Graph-Theoretic Indices," </w:t>
+                      <w:t xml:space="preserve">B. M. Brown, "Statistical Use of the Spatial Median," </w:t>
                     </w:r>
                     <w:r>
                       <w:rPr>
@@ -10947,20 +11167,20 @@
                         <w:iCs/>
                         <w:noProof/>
                       </w:rPr>
-                      <w:t xml:space="preserve">Disc. Appl. Math., </w:t>
-                    </w:r>
-                    <w:r>
-                      <w:rPr>
-                        <w:noProof/>
-                      </w:rPr>
-                      <w:t xml:space="preserve">vol. 19, pp. 17-44, 1988. </w:t>
+                      <w:t xml:space="preserve">J. R. Statist. Soc. B, </w:t>
+                    </w:r>
+                    <w:r>
+                      <w:rPr>
+                        <w:noProof/>
+                      </w:rPr>
+                      <w:t xml:space="preserve">vol. 45, pp. 25-30, 1983. </w:t>
                     </w:r>
                   </w:p>
                 </w:tc>
               </w:tr>
               <w:tr>
                 <w:trPr>
-                  <w:divId w:val="415639001"/>
+                  <w:divId w:val="2026519207"/>
                   <w:tblCellSpacing w:w="15" w:type="dxa"/>
                 </w:trPr>
                 <w:tc>
@@ -10999,28 +11219,14 @@
                       <w:rPr>
                         <w:noProof/>
                       </w:rPr>
-                      <w:t xml:space="preserve">S. C. Basak, "Use of molecular complexity indices in predictive pharmacology and toxicology: A QSAR approach," </w:t>
-                    </w:r>
-                    <w:r>
-                      <w:rPr>
-                        <w:i/>
-                        <w:iCs/>
-                        <w:noProof/>
-                      </w:rPr>
-                      <w:t xml:space="preserve">Med. Sci. Res., </w:t>
-                    </w:r>
-                    <w:r>
-                      <w:rPr>
-                        <w:noProof/>
-                      </w:rPr>
-                      <w:t xml:space="preserve">vol. 15, pp. 605-609, 1987. </w:t>
+                      <w:t xml:space="preserve">D. Bonchev, Information Theoretic Indices for Characterization of Chemical Structures, Chichester, UK: Research studies Press, 1983. </w:t>
                     </w:r>
                   </w:p>
                 </w:tc>
               </w:tr>
               <w:tr>
                 <w:trPr>
-                  <w:divId w:val="415639001"/>
+                  <w:divId w:val="2026519207"/>
                   <w:tblCellSpacing w:w="15" w:type="dxa"/>
                 </w:trPr>
                 <w:tc>
@@ -11059,7 +11265,7 @@
                       <w:rPr>
                         <w:noProof/>
                       </w:rPr>
-                      <w:t xml:space="preserve">S. C. Basak, D. Mills, B. D. Gute and D. M. Hawkins, "Predicting Mutagenicity of Congeneric and Diverse Sets of Chemicals Using Computed Molecular Descriptors: A Hierarchical Approach," in </w:t>
+                      <w:t xml:space="preserve">S. Basak, D. Mills, B. Gute, A. Balaban, k. K. Basa and G. Grunwald, "Use of Mathematical Structural Invariants in Analyzing, Combinatorial Libraries: A Case Study with psoralen Derivatives," </w:t>
                     </w:r>
                     <w:r>
                       <w:rPr>
@@ -11067,20 +11273,20 @@
                         <w:iCs/>
                         <w:noProof/>
                       </w:rPr>
-                      <w:t>Quantitative structure-activity relationship (QSAR) models of mutagens and carcinogens</w:t>
-                    </w:r>
-                    <w:r>
-                      <w:rPr>
-                        <w:noProof/>
-                      </w:rPr>
-                      <w:t>, R. Benigni, Ed., Boca Raton, FL, CRC Press, 2007, pp. 215-242.</w:t>
+                      <w:t xml:space="preserve">Curr. Comput. Aided Drug Des., </w:t>
+                    </w:r>
+                    <w:r>
+                      <w:rPr>
+                        <w:noProof/>
+                      </w:rPr>
+                      <w:t xml:space="preserve">vol. 6, pp. 240-251, 2010. </w:t>
                     </w:r>
                   </w:p>
                 </w:tc>
               </w:tr>
               <w:tr>
                 <w:trPr>
-                  <w:divId w:val="415639001"/>
+                  <w:divId w:val="2026519207"/>
                   <w:tblCellSpacing w:w="15" w:type="dxa"/>
                 </w:trPr>
                 <w:tc>
@@ -11119,14 +11325,14 @@
                       <w:rPr>
                         <w:noProof/>
                       </w:rPr>
-                      <w:t>S. C. Basak, D. K. Harriss and V. R. Magnuson, "POLLY v2.3," Copyright of the University of Minnesota, 1988.</w:t>
+                      <w:t>S. Basak, G. Grunwald and A. Balaban, "TRIPLET," Copyright of the Regents of the University of Minnesota, 1993.</w:t>
                     </w:r>
                   </w:p>
                 </w:tc>
               </w:tr>
               <w:tr>
                 <w:trPr>
-                  <w:divId w:val="415639001"/>
+                  <w:divId w:val="2026519207"/>
                   <w:tblCellSpacing w:w="15" w:type="dxa"/>
                 </w:trPr>
                 <w:tc>
@@ -11165,7 +11371,7 @@
                       <w:rPr>
                         <w:noProof/>
                       </w:rPr>
-                      <w:t xml:space="preserve">S. C. Basak, "Philosophy of Mathematical Chemistry: A Personal Perspective," </w:t>
+                      <w:t xml:space="preserve">S. Basak, V. R. Magnuson, G. J. Niemi and R. R. Regal, "Determining Structural Similarity of Chemicals using Graph-Theoretic Indices," </w:t>
                     </w:r>
                     <w:r>
                       <w:rPr>
@@ -11173,20 +11379,20 @@
                         <w:iCs/>
                         <w:noProof/>
                       </w:rPr>
-                      <w:t xml:space="preserve">Hyle- Int. J. Phil. Chem., </w:t>
-                    </w:r>
-                    <w:r>
-                      <w:rPr>
-                        <w:noProof/>
-                      </w:rPr>
-                      <w:t xml:space="preserve">vol. 19, pp. 3-17, 2013. </w:t>
+                      <w:t xml:space="preserve">Disc. Appl. Math., </w:t>
+                    </w:r>
+                    <w:r>
+                      <w:rPr>
+                        <w:noProof/>
+                      </w:rPr>
+                      <w:t xml:space="preserve">vol. 19, pp. 17-44, 1988. </w:t>
                     </w:r>
                   </w:p>
                 </w:tc>
               </w:tr>
               <w:tr>
                 <w:trPr>
-                  <w:divId w:val="415639001"/>
+                  <w:divId w:val="2026519207"/>
                   <w:tblCellSpacing w:w="15" w:type="dxa"/>
                 </w:trPr>
                 <w:tc>
@@ -11226,7 +11432,7 @@
                       <w:rPr>
                         <w:noProof/>
                       </w:rPr>
-                      <w:t xml:space="preserve">S. C. Basak, "Molecular Similarity and Hazard Assessment of Chemicals: A Comparative Study of Arbitrary and Tailored Similarity Spaces," </w:t>
+                      <w:t xml:space="preserve">S. C. Basak, "Use of molecular complexity indices in predictive pharmacology and toxicology: A QSAR approach," </w:t>
                     </w:r>
                     <w:r>
                       <w:rPr>
@@ -11234,20 +11440,20 @@
                         <w:iCs/>
                         <w:noProof/>
                       </w:rPr>
-                      <w:t xml:space="preserve">J. Eng. Sci. Manage. Educ., </w:t>
-                    </w:r>
-                    <w:r>
-                      <w:rPr>
-                        <w:noProof/>
-                      </w:rPr>
-                      <w:t xml:space="preserve">vol. 7, pp. 178-184, 2014. </w:t>
+                      <w:t xml:space="preserve">Med. Sci. Res., </w:t>
+                    </w:r>
+                    <w:r>
+                      <w:rPr>
+                        <w:noProof/>
+                      </w:rPr>
+                      <w:t xml:space="preserve">vol. 15, pp. 605-609, 1987. </w:t>
                     </w:r>
                   </w:p>
                 </w:tc>
               </w:tr>
               <w:tr>
                 <w:trPr>
-                  <w:divId w:val="415639001"/>
+                  <w:divId w:val="2026519207"/>
                   <w:tblCellSpacing w:w="15" w:type="dxa"/>
                 </w:trPr>
                 <w:tc>
@@ -11286,7 +11492,7 @@
                       <w:rPr>
                         <w:noProof/>
                       </w:rPr>
-                      <w:t xml:space="preserve">S. C. Basak, "Mathematical Structural Descriptors of Molecules and Biomolecules: Background and Applications," in </w:t>
+                      <w:t xml:space="preserve">S. C. Basak, D. Mills, B. D. Gute and D. M. Hawkins, "Predicting Mutagenicity of Congeneric and Diverse Sets of Chemicals Using Computed Molecular Descriptors: A Hierarchical Approach," in </w:t>
                     </w:r>
                     <w:r>
                       <w:rPr>
@@ -11294,20 +11500,20 @@
                         <w:iCs/>
                         <w:noProof/>
                       </w:rPr>
-                      <w:t>Advances in Mathematical Chemistry and Applications, volume 1</w:t>
-                    </w:r>
-                    <w:r>
-                      <w:rPr>
-                        <w:noProof/>
-                      </w:rPr>
-                      <w:t>, S. C. Basak, G. Restrepo and J. L. Villaveces, Eds., Bentham eBooks, Bentham Science Publishers and Elsevier, 2015, pp. 3-23.</w:t>
+                      <w:t>Quantitative structure-activity relationship (QSAR) models of mutagens and carcinogens</w:t>
+                    </w:r>
+                    <w:r>
+                      <w:rPr>
+                        <w:noProof/>
+                      </w:rPr>
+                      <w:t>, R. Benigni, Ed., Boca Raton, FL, CRC Press, 2007, pp. 215-242.</w:t>
                     </w:r>
                   </w:p>
                 </w:tc>
               </w:tr>
               <w:tr>
                 <w:trPr>
-                  <w:divId w:val="415639001"/>
+                  <w:divId w:val="2026519207"/>
                   <w:tblCellSpacing w:w="15" w:type="dxa"/>
                 </w:trPr>
                 <w:tc>
@@ -11346,28 +11552,14 @@
                       <w:rPr>
                         <w:noProof/>
                       </w:rPr>
-                      <w:t xml:space="preserve">S. C. Basak, "Mathematical Descriptors for the Prediction of Property, Bioactivity, and Toxicity of Chemicals from their Structure: A Chemical-Cum-Biochemical Approach," </w:t>
-                    </w:r>
-                    <w:r>
-                      <w:rPr>
-                        <w:i/>
-                        <w:iCs/>
-                        <w:noProof/>
-                      </w:rPr>
-                      <w:t xml:space="preserve">Curr. Comput. Aided Drug. Des., </w:t>
-                    </w:r>
-                    <w:r>
-                      <w:rPr>
-                        <w:noProof/>
-                      </w:rPr>
-                      <w:t xml:space="preserve">vol. 9, pp. 449-462, 2013. </w:t>
+                      <w:t>S. C. Basak, D. K. Harriss and V. R. Magnuson, "POLLY v2.3," Copyright of the University of Minnesota, 1988.</w:t>
                     </w:r>
                   </w:p>
                 </w:tc>
               </w:tr>
               <w:tr>
                 <w:trPr>
-                  <w:divId w:val="415639001"/>
+                  <w:divId w:val="2026519207"/>
                   <w:tblCellSpacing w:w="15" w:type="dxa"/>
                 </w:trPr>
                 <w:tc>
@@ -11406,7 +11598,7 @@
                       <w:rPr>
                         <w:noProof/>
                       </w:rPr>
-                      <w:t xml:space="preserve">S. C. Basak, V. R. Magnusson, G. J. Niemi and R. R. Regal, "Determining structural similarity of chemicals using graph-theoretic indices," </w:t>
+                      <w:t xml:space="preserve">S. C. Basak, "Molecular Similarity and Hazard Assessment of Chemicals: A Comparative Study of Arbitrary and Tailored Similarity Spaces," </w:t>
                     </w:r>
                     <w:r>
                       <w:rPr>
@@ -11414,20 +11606,20 @@
                         <w:iCs/>
                         <w:noProof/>
                       </w:rPr>
-                      <w:t xml:space="preserve">Dictrete Appl. Math., </w:t>
-                    </w:r>
-                    <w:r>
-                      <w:rPr>
-                        <w:noProof/>
-                      </w:rPr>
-                      <w:t xml:space="preserve">vol. 19, pp. 17-44, 1988. </w:t>
+                      <w:t xml:space="preserve">J. Eng. Sci. Manage. Educ., </w:t>
+                    </w:r>
+                    <w:r>
+                      <w:rPr>
+                        <w:noProof/>
+                      </w:rPr>
+                      <w:t xml:space="preserve">vol. 7, pp. 178-184, 2014. </w:t>
                     </w:r>
                   </w:p>
                 </w:tc>
               </w:tr>
               <w:tr>
                 <w:trPr>
-                  <w:divId w:val="415639001"/>
+                  <w:divId w:val="2026519207"/>
                   <w:tblCellSpacing w:w="15" w:type="dxa"/>
                 </w:trPr>
                 <w:tc>
@@ -11466,14 +11658,28 @@
                       <w:rPr>
                         <w:noProof/>
                       </w:rPr>
-                      <w:t>S. C. Basak and G. D. Grunwald, "APProbe," Copyright of the University of Minnesota, 1993.</w:t>
+                      <w:t xml:space="preserve">S. C. Basak, "Mathematical Structural Descriptors of Molecules and Biomolecules: Background and Applications," in </w:t>
+                    </w:r>
+                    <w:r>
+                      <w:rPr>
+                        <w:i/>
+                        <w:iCs/>
+                        <w:noProof/>
+                      </w:rPr>
+                      <w:t>Advances in Mathematical Chemistry and Applications, volume 1</w:t>
+                    </w:r>
+                    <w:r>
+                      <w:rPr>
+                        <w:noProof/>
+                      </w:rPr>
+                      <w:t>, S. C. Basak, G. Restrepo and J. L. Villaveces, Eds., Bentham eBooks, Bentham Science Publishers and Elsevier, 2015, pp. 3-23.</w:t>
                     </w:r>
                   </w:p>
                 </w:tc>
               </w:tr>
               <w:tr>
                 <w:trPr>
-                  <w:divId w:val="415639001"/>
+                  <w:divId w:val="2026519207"/>
                   <w:tblCellSpacing w:w="15" w:type="dxa"/>
                 </w:trPr>
                 <w:tc>
@@ -11512,14 +11718,28 @@
                       <w:rPr>
                         <w:noProof/>
                       </w:rPr>
-                      <w:t xml:space="preserve">S. C. Basak, G. Restrepo and J. L. Villaveces, Eds., Advances in Mathematical Chemistry and Applications, volume 1 &amp; 2, Bentham e-books, Bentham Science Publishers and Elsevier, 2015. </w:t>
+                      <w:t xml:space="preserve">S. C. Basak, "Mathematical Descriptors for the Prediction of Property, Bioactivity, and Toxicity of Chemicals from their Structure: A Chemical-Cum-Biochemical Approach," </w:t>
+                    </w:r>
+                    <w:r>
+                      <w:rPr>
+                        <w:i/>
+                        <w:iCs/>
+                        <w:noProof/>
+                      </w:rPr>
+                      <w:t xml:space="preserve">Curr. Comput. Aided Drug. Des., </w:t>
+                    </w:r>
+                    <w:r>
+                      <w:rPr>
+                        <w:noProof/>
+                      </w:rPr>
+                      <w:t xml:space="preserve">vol. 9, pp. 449-462, 2013. </w:t>
                     </w:r>
                   </w:p>
                 </w:tc>
               </w:tr>
               <w:tr>
                 <w:trPr>
-                  <w:divId w:val="415639001"/>
+                  <w:divId w:val="2026519207"/>
                   <w:tblCellSpacing w:w="15" w:type="dxa"/>
                 </w:trPr>
                 <w:tc>
@@ -11558,7 +11778,7 @@
                       <w:rPr>
                         <w:noProof/>
                       </w:rPr>
-                      <w:t xml:space="preserve">K. Balasubramanian and S. C. Basak, "Characterization of isospectral graphs using graph invariants and derived orthogonal parameters," </w:t>
+                      <w:t xml:space="preserve">S. C. Basak, V. R. Magnusson, G. J. Niemi and R. R. Regal, "Determining structural similarity of chemicals using graph-theoretic indices," </w:t>
                     </w:r>
                     <w:r>
                       <w:rPr>
@@ -11566,20 +11786,20 @@
                         <w:iCs/>
                         <w:noProof/>
                       </w:rPr>
-                      <w:t xml:space="preserve">J. Chem. Inf. Comput. Sci., </w:t>
-                    </w:r>
-                    <w:r>
-                      <w:rPr>
-                        <w:noProof/>
-                      </w:rPr>
-                      <w:t xml:space="preserve">vol. 38, pp. 367-373, 1998. </w:t>
+                      <w:t xml:space="preserve">Dictrete Appl. Math., </w:t>
+                    </w:r>
+                    <w:r>
+                      <w:rPr>
+                        <w:noProof/>
+                      </w:rPr>
+                      <w:t xml:space="preserve">vol. 19, pp. 17-44, 1988. </w:t>
                     </w:r>
                   </w:p>
                 </w:tc>
               </w:tr>
               <w:tr>
                 <w:trPr>
-                  <w:divId w:val="415639001"/>
+                  <w:divId w:val="2026519207"/>
                   <w:tblCellSpacing w:w="15" w:type="dxa"/>
                 </w:trPr>
                 <w:tc>
@@ -11618,28 +11838,14 @@
                       <w:rPr>
                         <w:noProof/>
                       </w:rPr>
-                      <w:t xml:space="preserve">A. T. Balaban, "Distance Connectivity Index," </w:t>
-                    </w:r>
-                    <w:r>
-                      <w:rPr>
-                        <w:i/>
-                        <w:iCs/>
-                        <w:noProof/>
-                      </w:rPr>
-                      <w:t xml:space="preserve">Chem. Phys. Lett., </w:t>
-                    </w:r>
-                    <w:r>
-                      <w:rPr>
-                        <w:noProof/>
-                      </w:rPr>
-                      <w:t xml:space="preserve">vol. 89, pp. 399-404, 1982. </w:t>
+                      <w:t>S. C. Basak and G. D. Grunwald, "APProbe," Copyright of the University of Minnesota, 1993.</w:t>
                     </w:r>
                   </w:p>
                 </w:tc>
               </w:tr>
               <w:tr>
                 <w:trPr>
-                  <w:divId w:val="415639001"/>
+                  <w:divId w:val="2026519207"/>
                   <w:tblCellSpacing w:w="15" w:type="dxa"/>
                 </w:trPr>
                 <w:tc>
@@ -11678,28 +11884,14 @@
                       <w:rPr>
                         <w:noProof/>
                       </w:rPr>
-                      <w:t xml:space="preserve">K. P. Adragni and R. D. Cook, "Sufficient dimension reduction and prediction in regression," </w:t>
-                    </w:r>
-                    <w:r>
-                      <w:rPr>
-                        <w:i/>
-                        <w:iCs/>
-                        <w:noProof/>
-                      </w:rPr>
-                      <w:t xml:space="preserve">Phil. Trans. R. Soc. A, </w:t>
-                    </w:r>
-                    <w:r>
-                      <w:rPr>
-                        <w:noProof/>
-                      </w:rPr>
-                      <w:t xml:space="preserve">vol. 367, pp. 4385-4405, 2009. </w:t>
+                      <w:t xml:space="preserve">S. C. Basak, G. Restrepo and J. L. Villaveces, Eds., Advances in Mathematical Chemistry and Applications, volume 1 &amp; 2, Bentham e-books, Bentham Science Publishers and Elsevier, 2015. </w:t>
                     </w:r>
                   </w:p>
                 </w:tc>
               </w:tr>
               <w:tr>
                 <w:trPr>
-                  <w:divId w:val="415639001"/>
+                  <w:divId w:val="2026519207"/>
                   <w:tblCellSpacing w:w="15" w:type="dxa"/>
                 </w:trPr>
                 <w:tc>
@@ -11738,14 +11930,28 @@
                       <w:rPr>
                         <w:noProof/>
                       </w:rPr>
-                      <w:t xml:space="preserve">Sybyl Version 6.2, St. Louis, MO: Tripos Associates, Inc., 1995. </w:t>
+                      <w:t xml:space="preserve">K. Balasubramanian and S. C. Basak, "Characterization of isospectral graphs using graph invariants and derived orthogonal parameters," </w:t>
+                    </w:r>
+                    <w:r>
+                      <w:rPr>
+                        <w:i/>
+                        <w:iCs/>
+                        <w:noProof/>
+                      </w:rPr>
+                      <w:t xml:space="preserve">J. Chem. Inf. Comput. Sci., </w:t>
+                    </w:r>
+                    <w:r>
+                      <w:rPr>
+                        <w:noProof/>
+                      </w:rPr>
+                      <w:t xml:space="preserve">vol. 38, pp. 367-373, 1998. </w:t>
                     </w:r>
                   </w:p>
                 </w:tc>
               </w:tr>
               <w:tr>
                 <w:trPr>
-                  <w:divId w:val="415639001"/>
+                  <w:divId w:val="2026519207"/>
                   <w:tblCellSpacing w:w="15" w:type="dxa"/>
                 </w:trPr>
                 <w:tc>
@@ -11784,6 +11990,172 @@
                       <w:rPr>
                         <w:noProof/>
                       </w:rPr>
+                      <w:t xml:space="preserve">A. T. Balaban, "Distance Connectivity Index," </w:t>
+                    </w:r>
+                    <w:r>
+                      <w:rPr>
+                        <w:i/>
+                        <w:iCs/>
+                        <w:noProof/>
+                      </w:rPr>
+                      <w:t xml:space="preserve">Chem. Phys. Lett., </w:t>
+                    </w:r>
+                    <w:r>
+                      <w:rPr>
+                        <w:noProof/>
+                      </w:rPr>
+                      <w:t xml:space="preserve">vol. 89, pp. 399-404, 1982. </w:t>
+                    </w:r>
+                  </w:p>
+                </w:tc>
+              </w:tr>
+              <w:tr>
+                <w:trPr>
+                  <w:divId w:val="2026519207"/>
+                  <w:tblCellSpacing w:w="15" w:type="dxa"/>
+                </w:trPr>
+                <w:tc>
+                  <w:tcPr>
+                    <w:tcW w:w="50" w:type="pct"/>
+                    <w:hideMark/>
+                  </w:tcPr>
+                  <w:p>
+                    <w:pPr>
+                      <w:pStyle w:val="Bibliography"/>
+                      <w:rPr>
+                        <w:noProof/>
+                      </w:rPr>
+                    </w:pPr>
+                    <w:r>
+                      <w:rPr>
+                        <w:noProof/>
+                      </w:rPr>
+                      <w:t xml:space="preserve">[51] </w:t>
+                    </w:r>
+                  </w:p>
+                </w:tc>
+                <w:tc>
+                  <w:tcPr>
+                    <w:tcW w:w="0" w:type="auto"/>
+                    <w:hideMark/>
+                  </w:tcPr>
+                  <w:p>
+                    <w:pPr>
+                      <w:pStyle w:val="Bibliography"/>
+                      <w:rPr>
+                        <w:noProof/>
+                      </w:rPr>
+                    </w:pPr>
+                    <w:r>
+                      <w:rPr>
+                        <w:noProof/>
+                      </w:rPr>
+                      <w:t xml:space="preserve">K. P. Adragni and R. D. Cook, "Sufficient dimension reduction and prediction in regression," </w:t>
+                    </w:r>
+                    <w:r>
+                      <w:rPr>
+                        <w:i/>
+                        <w:iCs/>
+                        <w:noProof/>
+                      </w:rPr>
+                      <w:t xml:space="preserve">Phil. Trans. R. Soc. A, </w:t>
+                    </w:r>
+                    <w:r>
+                      <w:rPr>
+                        <w:noProof/>
+                      </w:rPr>
+                      <w:t xml:space="preserve">vol. 367, pp. 4385-4405, 2009. </w:t>
+                    </w:r>
+                  </w:p>
+                </w:tc>
+              </w:tr>
+              <w:tr>
+                <w:trPr>
+                  <w:divId w:val="2026519207"/>
+                  <w:tblCellSpacing w:w="15" w:type="dxa"/>
+                </w:trPr>
+                <w:tc>
+                  <w:tcPr>
+                    <w:tcW w:w="50" w:type="pct"/>
+                    <w:hideMark/>
+                  </w:tcPr>
+                  <w:p>
+                    <w:pPr>
+                      <w:pStyle w:val="Bibliography"/>
+                      <w:rPr>
+                        <w:noProof/>
+                      </w:rPr>
+                    </w:pPr>
+                    <w:r>
+                      <w:rPr>
+                        <w:noProof/>
+                      </w:rPr>
+                      <w:t xml:space="preserve">[52] </w:t>
+                    </w:r>
+                  </w:p>
+                </w:tc>
+                <w:tc>
+                  <w:tcPr>
+                    <w:tcW w:w="0" w:type="auto"/>
+                    <w:hideMark/>
+                  </w:tcPr>
+                  <w:p>
+                    <w:pPr>
+                      <w:pStyle w:val="Bibliography"/>
+                      <w:rPr>
+                        <w:noProof/>
+                      </w:rPr>
+                    </w:pPr>
+                    <w:r>
+                      <w:rPr>
+                        <w:noProof/>
+                      </w:rPr>
+                      <w:t xml:space="preserve">Sybyl Version 6.2, St. Louis, MO: Tripos Associates, Inc., 1995. </w:t>
+                    </w:r>
+                  </w:p>
+                </w:tc>
+              </w:tr>
+              <w:tr>
+                <w:trPr>
+                  <w:divId w:val="2026519207"/>
+                  <w:tblCellSpacing w:w="15" w:type="dxa"/>
+                </w:trPr>
+                <w:tc>
+                  <w:tcPr>
+                    <w:tcW w:w="50" w:type="pct"/>
+                    <w:hideMark/>
+                  </w:tcPr>
+                  <w:p>
+                    <w:pPr>
+                      <w:pStyle w:val="Bibliography"/>
+                      <w:rPr>
+                        <w:noProof/>
+                      </w:rPr>
+                    </w:pPr>
+                    <w:r>
+                      <w:rPr>
+                        <w:noProof/>
+                      </w:rPr>
+                      <w:t xml:space="preserve">[53] </w:t>
+                    </w:r>
+                  </w:p>
+                </w:tc>
+                <w:tc>
+                  <w:tcPr>
+                    <w:tcW w:w="0" w:type="auto"/>
+                    <w:hideMark/>
+                  </w:tcPr>
+                  <w:p>
+                    <w:pPr>
+                      <w:pStyle w:val="Bibliography"/>
+                      <w:rPr>
+                        <w:noProof/>
+                      </w:rPr>
+                    </w:pPr>
+                    <w:r>
+                      <w:rPr>
+                        <w:noProof/>
+                      </w:rPr>
                       <w:t xml:space="preserve">MolconnZ v4.05, Quincy, MA: Hall Ass. Consult., 2003. </w:t>
                     </w:r>
                   </w:p>
@@ -11792,7 +12164,7 @@
             </w:tbl>
             <w:p>
               <w:pPr>
-                <w:divId w:val="415639001"/>
+                <w:divId w:val="2026519207"/>
                 <w:rPr>
                   <w:rFonts w:eastAsia="Times New Roman"/>
                   <w:noProof/>
@@ -12877,7 +13249,7 @@
     <b:Year>2000</b:Year>
     <b:Pages>461-482</b:Pages>
     <b:Volume>28</b:Volume>
-    <b:RefOrder>8</b:RefOrder>
+    <b:RefOrder>12</b:RefOrder>
   </b:Source>
   <b:Source>
     <b:Tag>XuH13</b:Tag>
@@ -12906,7 +13278,7 @@
     <b:Year>2013</b:Year>
     <b:Pages>546-572</b:Pages>
     <b:Volume>59</b:Volume>
-    <b:RefOrder>9</b:RefOrder>
+    <b:RefOrder>13</b:RefOrder>
   </b:Source>
   <b:Source>
     <b:Tag>Wie47</b:Tag>
@@ -12927,7 +13299,7 @@
     <b:Year>1947</b:Year>
     <b:Pages>17-20</b:Pages>
     <b:Volume>69</b:Volume>
-    <b:RefOrder>10</b:RefOrder>
+    <b:RefOrder>14</b:RefOrder>
   </b:Source>
   <b:Source>
     <b:Tag>Ver05</b:Tag>
@@ -12953,7 +13325,7 @@
     <b:Year>2005</b:Year>
     <b:Pages>4597-4621</b:Pages>
     <b:Volume>13</b:Volume>
-    <b:RefOrder>11</b:RefOrder>
+    <b:RefOrder>15</b:RefOrder>
   </b:Source>
   <b:Source>
     <b:Tag>Tri92</b:Tag>
@@ -12974,7 +13346,7 @@
     <b:City>Boca Raton, FL</b:City>
     <b:Publisher>CRC Press</b:Publisher>
     <b:Pages>352</b:Pages>
-    <b:RefOrder>12</b:RefOrder>
+    <b:RefOrder>16</b:RefOrder>
   </b:Source>
   <b:Source>
     <b:Tag>Tod09</b:Tag>
@@ -12998,7 +13370,7 @@
     <b:Year>2009</b:Year>
     <b:City>New York, NY</b:City>
     <b:Publisher>Wiley-VCH</b:Publisher>
-    <b:RefOrder>13</b:RefOrder>
+    <b:RefOrder>17</b:RefOrder>
   </b:Source>
   <b:Source>
     <b:Tag>Syl</b:Tag>
@@ -13020,7 +13392,7 @@
     <b:Year>1878</b:Year>
     <b:Pages>64-125</b:Pages>
     <b:Volume>1</b:Volume>
-    <b:RefOrder>14</b:RefOrder>
+    <b:RefOrder>18</b:RefOrder>
   </b:Source>
   <b:Source>
     <b:Tag>Ste90</b:Tag>
@@ -13039,7 +13411,7 @@
     <b:Title>MOPAC Version 6.00, QCPE #455</b:Title>
     <b:Year>1990</b:Year>
     <b:Publisher>Frank J. Seiler Research Laboratory: US Air Force Academy, CO</b:Publisher>
-    <b:RefOrder>15</b:RefOrder>
+    <b:RefOrder>19</b:RefOrder>
   </b:Source>
   <b:Source>
     <b:Tag>Sod82</b:Tag>
@@ -13060,7 +13432,7 @@
     <b:Year>1982</b:Year>
     <b:City>Boca Raton, FL</b:City>
     <b:Publisher>CRC Press</b:Publisher>
-    <b:RefOrder>16</b:RefOrder>
+    <b:RefOrder>20</b:RefOrder>
   </b:Source>
   <b:Source>
     <b:Tag>Ray84</b:Tag>
@@ -13101,7 +13473,7 @@
     <b:Year>1984</b:Year>
     <b:Pages>581-588</b:Pages>
     <b:Volume>5</b:Volume>
-    <b:RefOrder>17</b:RefOrder>
+    <b:RefOrder>21</b:RefOrder>
   </b:Source>
   <b:Source>
     <b:Tag>Ran75</b:Tag>
@@ -13122,7 +13494,7 @@
     <b:Year>1975</b:Year>
     <b:Pages>6609-6615</b:Pages>
     <b:Volume>97</b:Volume>
-    <b:RefOrder>18</b:RefOrder>
+    <b:RefOrder>22</b:RefOrder>
   </b:Source>
   <b:Source>
     <b:Tag>RCo14</b:Tag>
@@ -13139,7 +13511,7 @@
         </b:NameList>
       </b:Author>
     </b:Author>
-    <b:RefOrder>19</b:RefOrder>
+    <b:RefOrder>23</b:RefOrder>
   </b:Source>
   <b:Source>
     <b:Tag>Nan06</b:Tag>
@@ -13166,7 +13538,7 @@
     <b:Year>2006</b:Year>
     <b:Pages>211-238</b:Pages>
     <b:Volume>9</b:Volume>
-    <b:RefOrder>20</b:RefOrder>
+    <b:RefOrder>24</b:RefOrder>
   </b:Source>
   <b:Source>
     <b:Tag>Maj151</b:Tag>
@@ -13186,7 +13558,7 @@
     <b:Year>2015</b:Year>
     <b:URL>http://arxiv.org/abs/1502.07042</b:URL>
     <b:Comments>Technical Report</b:Comments>
-    <b:RefOrder>21</b:RefOrder>
+    <b:RefOrder>25</b:RefOrder>
   </b:Source>
   <b:Source>
     <b:Tag>Maj15</b:Tag>
@@ -13267,7 +13639,7 @@
     </b:Author>
     <b:City>Commack, NY</b:City>
     <b:Publisher>Nova</b:Publisher>
-    <b:RefOrder>22</b:RefOrder>
+    <b:RefOrder>26</b:RefOrder>
   </b:Source>
   <b:Source>
     <b:Tag>Kie99</b:Tag>
@@ -13292,7 +13664,7 @@
     </b:Author>
     <b:City>San Diego, CA</b:City>
     <b:Publisher>Academic Press</b:Publisher>
-    <b:RefOrder>23</b:RefOrder>
+    <b:RefOrder>27</b:RefOrder>
   </b:Source>
   <b:Source>
     <b:Tag>Kie76</b:Tag>
@@ -13318,7 +13690,7 @@
     <b:Year>1976</b:Year>
     <b:City>New York, NY</b:City>
     <b:Publisher>Academic Press</b:Publisher>
-    <b:RefOrder>24</b:RefOrder>
+    <b:RefOrder>28</b:RefOrder>
   </b:Source>
   <b:Source>
     <b:Tag>Kar00</b:Tag>
@@ -13338,7 +13710,7 @@
     <b:Year>2000</b:Year>
     <b:City>New York, NY</b:City>
     <b:Publisher>Wiley-Interscience</b:Publisher>
-    <b:RefOrder>25</b:RefOrder>
+    <b:RefOrder>29</b:RefOrder>
   </b:Source>
   <b:Source>
     <b:Tag>Jan15</b:Tag>
@@ -13367,7 +13739,7 @@
     <b:Year>2015</b:Year>
     <b:City>Boca Raton, FL</b:City>
     <b:Publisher>CRC Press</b:Publisher>
-    <b:RefOrder>26</b:RefOrder>
+    <b:RefOrder>30</b:RefOrder>
   </b:Source>
   <b:Source>
     <b:Tag>Hos71</b:Tag>
@@ -13388,7 +13760,7 @@
     <b:Year>1971</b:Year>
     <b:Pages>2332-2339</b:Pages>
     <b:Volume>44</b:Volume>
-    <b:RefOrder>27</b:RefOrder>
+    <b:RefOrder>31</b:RefOrder>
   </b:Source>
   <b:Source>
     <b:Tag>Haw04</b:Tag>
@@ -13442,7 +13814,7 @@
         </b:NameList>
       </b:Editor>
     </b:Author>
-    <b:RefOrder>28</b:RefOrder>
+    <b:RefOrder>32</b:RefOrder>
   </b:Source>
   <b:Source>
     <b:Tag>Fil87</b:Tag>
@@ -13474,7 +13846,7 @@
     <b:JournalName>J. Math. Chem.</b:JournalName>
     <b:Pages>61-83</b:Pages>
     <b:Volume>1</b:Volume>
-    <b:RefOrder>29</b:RefOrder>
+    <b:RefOrder>33</b:RefOrder>
   </b:Source>
   <b:Source>
     <b:Tag>Dev</b:Tag>
@@ -13500,7 +13872,7 @@
     </b:Author>
     <b:Pages>811</b:Pages>
     <b:Year>1999</b:Year>
-    <b:RefOrder>30</b:RefOrder>
+    <b:RefOrder>34</b:RefOrder>
   </b:Source>
   <b:Source>
     <b:Tag>Deb92</b:Tag>
@@ -13555,7 +13927,7 @@
     </b:Author>
     <b:JournalName>J. R. Statist. Soc. B</b:JournalName>
     <b:Volume>45</b:Volume>
-    <b:RefOrder>31</b:RefOrder>
+    <b:RefOrder>35</b:RefOrder>
   </b:Source>
   <b:Source>
     <b:Tag>Bon83</b:Tag>
@@ -13575,7 +13947,7 @@
     <b:Year>1983</b:Year>
     <b:City>Chichester, UK</b:City>
     <b:Publisher>Research studies Press</b:Publisher>
-    <b:RefOrder>32</b:RefOrder>
+    <b:RefOrder>36</b:RefOrder>
   </b:Source>
   <b:Source>
     <b:Tag>Bas10</b:Tag>
@@ -13617,7 +13989,7 @@
     <b:JournalName>Curr. Comput. Aided Drug Des.</b:JournalName>
     <b:Pages>240-251</b:Pages>
     <b:Volume>6</b:Volume>
-    <b:RefOrder>33</b:RefOrder>
+    <b:RefOrder>37</b:RefOrder>
   </b:Source>
   <b:Source>
     <b:Tag>Bas93</b:Tag>
@@ -13644,7 +14016,7 @@
         </b:NameList>
       </b:Author>
     </b:Author>
-    <b:RefOrder>34</b:RefOrder>
+    <b:RefOrder>38</b:RefOrder>
   </b:Source>
   <b:Source>
     <b:Tag>Bas882</b:Tag>
@@ -13680,7 +14052,7 @@
     <b:Year>1988</b:Year>
     <b:Pages>17-44</b:Pages>
     <b:Volume>19</b:Volume>
-    <b:RefOrder>35</b:RefOrder>
+    <b:RefOrder>39</b:RefOrder>
   </b:Source>
   <b:Source>
     <b:Tag>Bas87</b:Tag>
@@ -13702,7 +14074,7 @@
     <b:JournalName>Med. Sci. Res.</b:JournalName>
     <b:Pages>605-609</b:Pages>
     <b:Volume>15</b:Volume>
-    <b:RefOrder>36</b:RefOrder>
+    <b:RefOrder>40</b:RefOrder>
   </b:Source>
   <b:Source>
     <b:Tag>Bas871</b:Tag>
@@ -13789,7 +14161,7 @@
     <b:BookTitle>Quantitative structure-activity relationship (QSAR) models of mutagens and carcinogens</b:BookTitle>
     <b:City>Boca Raton, FL</b:City>
     <b:Publisher>CRC Press</b:Publisher>
-    <b:RefOrder>37</b:RefOrder>
+    <b:RefOrder>41</b:RefOrder>
   </b:Source>
   <b:Source>
     <b:Tag>Bas881</b:Tag>
@@ -13819,7 +14191,7 @@
       </b:Author>
     </b:Author>
     <b:Publisher>Copyright of the University of Minnesota</b:Publisher>
-    <b:RefOrder>38</b:RefOrder>
+    <b:RefOrder>42</b:RefOrder>
   </b:Source>
   <b:Source>
     <b:Tag>Bas13</b:Tag>
@@ -13841,7 +14213,7 @@
     <b:Year>2013</b:Year>
     <b:Pages>3-17</b:Pages>
     <b:Volume>19</b:Volume>
-    <b:RefOrder>39</b:RefOrder>
+    <b:RefOrder>10</b:RefOrder>
   </b:Source>
   <b:Source>
     <b:Tag>Bas14</b:Tag>
@@ -13863,7 +14235,7 @@
     <b:Year>2014</b:Year>
     <b:Pages>178-184</b:Pages>
     <b:Volume>7</b:Volume>
-    <b:RefOrder>40</b:RefOrder>
+    <b:RefOrder>43</b:RefOrder>
   </b:Source>
   <b:Source>
     <b:Tag>Bas151</b:Tag>
@@ -13903,7 +14275,7 @@
     <b:Year>2015</b:Year>
     <b:Pages>3-23</b:Pages>
     <b:Publisher>Bentham eBooks, Bentham Science Publishers and Elsevier</b:Publisher>
-    <b:RefOrder>41</b:RefOrder>
+    <b:RefOrder>44</b:RefOrder>
   </b:Source>
   <b:Source>
     <b:Tag>Bas131</b:Tag>
@@ -13925,7 +14297,7 @@
     <b:Year>2013</b:Year>
     <b:Pages>449-462</b:Pages>
     <b:Volume>9</b:Volume>
-    <b:RefOrder>42</b:RefOrder>
+    <b:RefOrder>45</b:RefOrder>
   </b:Source>
   <b:Source>
     <b:Tag>Bas88</b:Tag>
@@ -13962,7 +14334,7 @@
     <b:Year>1988</b:Year>
     <b:Pages>17-44</b:Pages>
     <b:Volume>19</b:Volume>
-    <b:RefOrder>43</b:RefOrder>
+    <b:RefOrder>46</b:RefOrder>
   </b:Source>
   <b:Source>
     <b:Tag>Bas931</b:Tag>
@@ -13987,7 +14359,7 @@
       </b:Author>
     </b:Author>
     <b:Publisher>Copyright of the University of Minnesota</b:Publisher>
-    <b:RefOrder>44</b:RefOrder>
+    <b:RefOrder>47</b:RefOrder>
   </b:Source>
   <b:Source>
     <b:Tag>Bas15</b:Tag>
@@ -14016,7 +14388,7 @@
         </b:NameList>
       </b:Editor>
     </b:Author>
-    <b:RefOrder>45</b:RefOrder>
+    <b:RefOrder>48</b:RefOrder>
   </b:Source>
   <b:Source>
     <b:Tag>Bas99</b:Tag>
@@ -14088,7 +14460,7 @@
     <b:JournalName>J. Chem. Inf. Comput. Sci.</b:JournalName>
     <b:Pages>367-373</b:Pages>
     <b:Volume>38</b:Volume>
-    <b:RefOrder>46</b:RefOrder>
+    <b:RefOrder>49</b:RefOrder>
   </b:Source>
   <b:Source>
     <b:Tag>Bal82</b:Tag>
@@ -14110,7 +14482,7 @@
     <b:Year>1982</b:Year>
     <b:Pages>399-404</b:Pages>
     <b:Volume>89</b:Volume>
-    <b:RefOrder>47</b:RefOrder>
+    <b:RefOrder>50</b:RefOrder>
   </b:Source>
   <b:Source>
     <b:Tag>Adr09</b:Tag>
@@ -14137,7 +14509,7 @@
     <b:JournalName>Phil. Trans. R. Soc. A</b:JournalName>
     <b:Pages>4385-4405</b:Pages>
     <b:Volume>367</b:Volume>
-    <b:RefOrder>48</b:RefOrder>
+    <b:RefOrder>51</b:RefOrder>
   </b:Source>
   <b:Source>
     <b:Tag>Syb95</b:Tag>
@@ -14147,7 +14519,7 @@
     <b:Year>1995</b:Year>
     <b:City>St. Louis, MO</b:City>
     <b:Publisher>Tripos Associates, Inc.</b:Publisher>
-    <b:RefOrder>49</b:RefOrder>
+    <b:RefOrder>52</b:RefOrder>
   </b:Source>
   <b:Source>
     <b:Tag>Mol03</b:Tag>
@@ -14157,7 +14529,7 @@
     <b:Year>2003</b:Year>
     <b:Publisher>Hall Ass. Consult.</b:Publisher>
     <b:City>Quincy, MA</b:City>
-    <b:RefOrder>50</b:RefOrder>
+    <b:RefOrder>53</b:RefOrder>
   </b:Source>
   <b:Source>
     <b:Tag>Maj16</b:Tag>
@@ -14186,11 +14558,97 @@
     <b:Issue>4</b:Issue>
     <b:RefOrder>1</b:RefOrder>
   </b:Source>
+  <b:Source>
+    <b:Tag>Gol02</b:Tag>
+    <b:SourceType>JournalArticle</b:SourceType>
+    <b:Guid>{0331ED30-C8BC-49A6-8C62-68668457CC59}</b:Guid>
+    <b:Author>
+      <b:Author>
+        <b:NameList>
+          <b:Person>
+            <b:Last>Golbraikh</b:Last>
+            <b:First>A.</b:First>
+          </b:Person>
+          <b:Person>
+            <b:Last>Tropsha</b:Last>
+            <b:First>A.</b:First>
+          </b:Person>
+        </b:NameList>
+      </b:Author>
+    </b:Author>
+    <b:Title>Beware of q2!</b:Title>
+    <b:JournalName>J. Mol. Graphics Model.</b:JournalName>
+    <b:Year>2002</b:Year>
+    <b:Pages>269-276</b:Pages>
+    <b:Volume>20</b:Volume>
+    <b:RefOrder>8</b:RefOrder>
+  </b:Source>
+  <b:Source>
+    <b:Tag>Che14</b:Tag>
+    <b:SourceType>JournalArticle</b:SourceType>
+    <b:Guid>{D9C9EBD0-E896-4C8F-899A-70E96A7B67B4}</b:Guid>
+    <b:Author>
+      <b:Author>
+        <b:NameList>
+          <b:Person>
+            <b:Last>Cherkasov</b:Last>
+            <b:First>A.</b:First>
+          </b:Person>
+          <b:Person>
+            <b:Last>Muratov</b:Last>
+            <b:First>E.</b:First>
+            <b:Middle>N.</b:Middle>
+          </b:Person>
+          <b:Person>
+            <b:Last>Fourches</b:Last>
+            <b:First>D.</b:First>
+          </b:Person>
+          <b:Person>
+            <b:Last>others</b:Last>
+          </b:Person>
+        </b:NameList>
+      </b:Author>
+    </b:Author>
+    <b:Title>QSAR Modeling: Where Have You Been? Where Are You Going To?</b:Title>
+    <b:JournalName>J. Med. Chem.</b:JournalName>
+    <b:Year>2014</b:Year>
+    <b:Pages>4977-5010</b:Pages>
+    <b:Volume>57</b:Volume>
+    <b:Issue>12</b:Issue>
+    <b:RefOrder>9</b:RefOrder>
+  </b:Source>
+  <b:Source>
+    <b:Tag>Bas152</b:Tag>
+    <b:SourceType>JournalArticle</b:SourceType>
+    <b:Guid>{DED21549-34F7-4A1E-82DF-E78399F00925}</b:Guid>
+    <b:Title>Editorial: The Importance of Rigorous Statistical Practice in the Current Landscape of QSAR Modelling</b:Title>
+    <b:Year>2015</b:Year>
+    <b:Author>
+      <b:Author>
+        <b:NameList>
+          <b:Person>
+            <b:Last>Basak</b:Last>
+            <b:First>S.</b:First>
+            <b:Middle>C.</b:Middle>
+          </b:Person>
+          <b:Person>
+            <b:Last>Majumdar</b:Last>
+            <b:First>S.</b:First>
+          </b:Person>
+        </b:NameList>
+      </b:Author>
+    </b:Author>
+    <b:JournalName>Curr. Comput. Aided Drug Des.</b:JournalName>
+    <b:Pages>2-4</b:Pages>
+    <b:Volume>11</b:Volume>
+    <b:Issue>1</b:Issue>
+    <b:RefOrder>11</b:RefOrder>
+  </b:Source>
 </b:Sources>
 </file>
 
 <file path=customXml/itemProps1.xml><?xml version="1.0" encoding="utf-8"?>
-<ds:datastoreItem xmlns:ds="http://schemas.openxmlformats.org/officeDocument/2006/customXml" ds:itemID="{FF3E0597-3631-4858-B0B2-495B5010D07F}">
+<ds:datastoreItem xmlns:ds="http://schemas.openxmlformats.org/officeDocument/2006/customXml" ds:itemID="{ABB39BC6-B3F4-44F0-8AF1-EDE6973302A9}">
   <ds:schemaRefs>
     <ds:schemaRef ds:uri="http://schemas.openxmlformats.org/officeDocument/2006/bibliography"/>
   </ds:schemaRefs>

</xml_diff>

<commit_message>
working on it again
</commit_message>
<xml_diff>
--- a/MS/CCADD-q2-draft.docx
+++ b/MS/CCADD-q2-draft.docx
@@ -926,7 +926,25 @@
           <w:sz w:val="24"/>
           <w:szCs w:val="24"/>
         </w:rPr>
-        <w:t>For a fixed p, w</w:t>
+        <w:t xml:space="preserve">For a fixed </w:t>
+      </w:r>
+      <w:r>
+        <w:rPr>
+          <w:rFonts w:ascii="Times New Roman" w:hAnsi="Times New Roman" w:cs="Times New Roman"/>
+          <w:i/>
+          <w:iCs/>
+          <w:sz w:val="24"/>
+          <w:szCs w:val="24"/>
+        </w:rPr>
+        <w:t>p</w:t>
+      </w:r>
+      <w:r>
+        <w:rPr>
+          <w:rFonts w:ascii="Times New Roman" w:hAnsi="Times New Roman" w:cs="Times New Roman"/>
+          <w:sz w:val="24"/>
+          <w:szCs w:val="24"/>
+        </w:rPr>
+        <w:t>, w</w:t>
       </w:r>
       <w:r>
         <w:rPr>
@@ -1319,6 +1337,7 @@
           <w:id w:val="-682662290"/>
           <w:citation/>
         </w:sdtPr>
+        <w:sdtEndPr/>
         <w:sdtContent>
           <w:r>
             <w:rPr>
@@ -1373,6 +1392,7 @@
           <w:id w:val="-1318177237"/>
           <w:citation/>
         </w:sdtPr>
+        <w:sdtEndPr/>
         <w:sdtContent>
           <w:r>
             <w:rPr>
@@ -1661,7 +1681,25 @@
           <w:sz w:val="24"/>
           <w:szCs w:val="24"/>
         </w:rPr>
-        <w:t xml:space="preserve">This dataset is due to Debnath </w:t>
+        <w:t xml:space="preserve">This dataset is due to </w:t>
+      </w:r>
+      <w:proofErr w:type="spellStart"/>
+      <w:r>
+        <w:rPr>
+          <w:rFonts w:ascii="Times New Roman" w:eastAsiaTheme="minorEastAsia" w:hAnsi="Times New Roman" w:cs="Times New Roman"/>
+          <w:sz w:val="24"/>
+          <w:szCs w:val="24"/>
+        </w:rPr>
+        <w:t>Debnath</w:t>
+      </w:r>
+      <w:proofErr w:type="spellEnd"/>
+      <w:r>
+        <w:rPr>
+          <w:rFonts w:ascii="Times New Roman" w:eastAsiaTheme="minorEastAsia" w:hAnsi="Times New Roman" w:cs="Times New Roman"/>
+          <w:sz w:val="24"/>
+          <w:szCs w:val="24"/>
+        </w:rPr>
+        <w:t xml:space="preserve"> </w:t>
       </w:r>
       <w:r>
         <w:rPr>
@@ -1691,6 +1729,7 @@
           <w:id w:val="-701709605"/>
           <w:citation/>
         </w:sdtPr>
+        <w:sdtEndPr/>
         <w:sdtContent>
           <w:r>
             <w:rPr>
@@ -1799,7 +1838,25 @@
           <w:sz w:val="24"/>
           <w:szCs w:val="24"/>
         </w:rPr>
-        <w:t>the number of revertants per nmol (in log scale) when a sample compound is applied to</w:t>
+        <w:t xml:space="preserve">the number of </w:t>
+      </w:r>
+      <w:proofErr w:type="spellStart"/>
+      <w:r>
+        <w:rPr>
+          <w:rFonts w:ascii="Times New Roman" w:hAnsi="Times New Roman" w:cs="Times New Roman"/>
+          <w:sz w:val="24"/>
+          <w:szCs w:val="24"/>
+        </w:rPr>
+        <w:t>revertants</w:t>
+      </w:r>
+      <w:proofErr w:type="spellEnd"/>
+      <w:r>
+        <w:rPr>
+          <w:rFonts w:ascii="Times New Roman" w:hAnsi="Times New Roman" w:cs="Times New Roman"/>
+          <w:sz w:val="24"/>
+          <w:szCs w:val="24"/>
+        </w:rPr>
+        <w:t xml:space="preserve"> per nmol (in log scale) when a sample compound is applied to</w:t>
       </w:r>
       <w:r>
         <w:rPr>
@@ -2412,7 +2469,43 @@
           <w:sz w:val="24"/>
           <w:szCs w:val="24"/>
         </w:rPr>
-        <w:t>This dataset contains four types of descriptors: topostructural (TS), topochemical (TC), three dimensional (3D) and quantum chemical (QC), in increasing order of computational complexity. Table 1 presents detailed information about these different types of descriptors. There is evidence that while predicting chemical activity through QSAR modelling, the computation-intensive 3D and QC descriptors are largely redundant in presence of a large number of TS and TC descriptors that are computationally easy to calculate</w:t>
+        <w:t xml:space="preserve">This dataset contains four types of descriptors: </w:t>
+      </w:r>
+      <w:proofErr w:type="spellStart"/>
+      <w:r>
+        <w:rPr>
+          <w:rFonts w:ascii="Times New Roman" w:eastAsiaTheme="minorEastAsia" w:hAnsi="Times New Roman" w:cs="Times New Roman"/>
+          <w:sz w:val="24"/>
+          <w:szCs w:val="24"/>
+        </w:rPr>
+        <w:t>topostructural</w:t>
+      </w:r>
+      <w:proofErr w:type="spellEnd"/>
+      <w:r>
+        <w:rPr>
+          <w:rFonts w:ascii="Times New Roman" w:eastAsiaTheme="minorEastAsia" w:hAnsi="Times New Roman" w:cs="Times New Roman"/>
+          <w:sz w:val="24"/>
+          <w:szCs w:val="24"/>
+        </w:rPr>
+        <w:t xml:space="preserve"> (TS), topochemical (TC), three dimensional (3D) and quantum chemical (QC), in increasing order of computational complexity. Table 1 presents detailed information about these </w:t>
+      </w:r>
+      <w:proofErr w:type="gramStart"/>
+      <w:r>
+        <w:rPr>
+          <w:rFonts w:ascii="Times New Roman" w:eastAsiaTheme="minorEastAsia" w:hAnsi="Times New Roman" w:cs="Times New Roman"/>
+          <w:sz w:val="24"/>
+          <w:szCs w:val="24"/>
+        </w:rPr>
+        <w:t>different types</w:t>
+      </w:r>
+      <w:proofErr w:type="gramEnd"/>
+      <w:r>
+        <w:rPr>
+          <w:rFonts w:ascii="Times New Roman" w:eastAsiaTheme="minorEastAsia" w:hAnsi="Times New Roman" w:cs="Times New Roman"/>
+          <w:sz w:val="24"/>
+          <w:szCs w:val="24"/>
+        </w:rPr>
+        <w:t xml:space="preserve"> of descriptors. There is evidence that while predicting chemical activity through QSAR modelling, the computation-intensive 3D and QC descriptors are largely redundant in presence of a large number of TS and TC descriptors that are computationally easy to calculate</w:t>
       </w:r>
       <w:sdt>
         <w:sdtPr>
@@ -2424,6 +2517,7 @@
           <w:id w:val="-873080815"/>
           <w:citation/>
         </w:sdtPr>
+        <w:sdtEndPr/>
         <w:sdtContent>
           <w:r>
             <w:rPr>
@@ -2487,6 +2581,7 @@
           <w:id w:val="-1486850692"/>
           <w:citation/>
         </w:sdtPr>
+        <w:sdtEndPr/>
         <w:sdtContent>
           <w:r>
             <w:rPr>
@@ -2550,6 +2645,7 @@
           <w:id w:val="1725183382"/>
           <w:citation/>
         </w:sdtPr>
+        <w:sdtEndPr/>
         <w:sdtContent>
           <w:r>
             <w:rPr>
@@ -2705,7 +2801,25 @@
           <w:sz w:val="24"/>
           <w:szCs w:val="24"/>
         </w:rPr>
-        <w:t xml:space="preserve">the LASSO method proposed by Tibshirani [ref] obtains an estimate of </w:t>
+        <w:t xml:space="preserve">the LASSO method proposed by </w:t>
+      </w:r>
+      <w:proofErr w:type="spellStart"/>
+      <w:r>
+        <w:rPr>
+          <w:rFonts w:ascii="Times New Roman" w:hAnsi="Times New Roman" w:cs="Times New Roman"/>
+          <w:sz w:val="24"/>
+          <w:szCs w:val="24"/>
+        </w:rPr>
+        <w:t>Tibshirani</w:t>
+      </w:r>
+      <w:proofErr w:type="spellEnd"/>
+      <w:r>
+        <w:rPr>
+          <w:rFonts w:ascii="Times New Roman" w:hAnsi="Times New Roman" w:cs="Times New Roman"/>
+          <w:sz w:val="24"/>
+          <w:szCs w:val="24"/>
+        </w:rPr>
+        <w:t xml:space="preserve"> [ref] obtains an estimate of </w:t>
       </w:r>
       <m:oMath>
         <m:r>
@@ -3155,7 +3269,25 @@
           <w:sz w:val="24"/>
           <w:szCs w:val="24"/>
         </w:rPr>
-        <w:t xml:space="preserve"> is a tuning parameter. The advantage of using this method is two-fold:</w:t>
+        <w:t xml:space="preserve"> is a tuning </w:t>
+      </w:r>
+      <w:proofErr w:type="gramStart"/>
+      <w:r>
+        <w:rPr>
+          <w:rFonts w:ascii="Times New Roman" w:eastAsiaTheme="minorEastAsia" w:hAnsi="Times New Roman" w:cs="Times New Roman"/>
+          <w:sz w:val="24"/>
+          <w:szCs w:val="24"/>
+        </w:rPr>
+        <w:t>parameter.</w:t>
+      </w:r>
+      <w:proofErr w:type="gramEnd"/>
+      <w:r>
+        <w:rPr>
+          <w:rFonts w:ascii="Times New Roman" w:eastAsiaTheme="minorEastAsia" w:hAnsi="Times New Roman" w:cs="Times New Roman"/>
+          <w:sz w:val="24"/>
+          <w:szCs w:val="24"/>
+        </w:rPr>
+        <w:t xml:space="preserve"> The advantage of using this method is two-fold:</w:t>
       </w:r>
     </w:p>
     <w:p>
@@ -3377,7 +3509,27 @@
           <w:szCs w:val="24"/>
         </w:rPr>
         <w:br/>
-        <w:t xml:space="preserve">Thus it is able to tackle high-dimensional regression problems with a large number of predictors but limited sample size (i.e. </w:t>
+        <w:t xml:space="preserve">Thus it is able to tackle high-dimensional regression problems with </w:t>
+      </w:r>
+      <w:proofErr w:type="gramStart"/>
+      <w:r>
+        <w:rPr>
+          <w:rFonts w:ascii="Times New Roman" w:hAnsi="Times New Roman" w:cs="Times New Roman"/>
+          <w:iCs/>
+          <w:sz w:val="24"/>
+          <w:szCs w:val="24"/>
+        </w:rPr>
+        <w:t>a large number of</w:t>
+      </w:r>
+      <w:proofErr w:type="gramEnd"/>
+      <w:r>
+        <w:rPr>
+          <w:rFonts w:ascii="Times New Roman" w:hAnsi="Times New Roman" w:cs="Times New Roman"/>
+          <w:iCs/>
+          <w:sz w:val="24"/>
+          <w:szCs w:val="24"/>
+        </w:rPr>
+        <w:t xml:space="preserve"> predictors but limited sample size (i.e. </w:t>
       </w:r>
       <m:oMath>
         <m:r>
@@ -3416,7 +3568,27 @@
           <w:sz w:val="24"/>
           <w:szCs w:val="24"/>
         </w:rPr>
-        <w:t>The large number of descriptors and low intrinsic dimensionality of datasets that are typical of many modern QSAR problems [refs] makes LASSO an ideal candidate for estimation and prediction of chemical activity in such situations.</w:t>
+        <w:t xml:space="preserve">The </w:t>
+      </w:r>
+      <w:proofErr w:type="gramStart"/>
+      <w:r>
+        <w:rPr>
+          <w:rFonts w:ascii="Times New Roman" w:hAnsi="Times New Roman" w:cs="Times New Roman"/>
+          <w:iCs/>
+          <w:sz w:val="24"/>
+          <w:szCs w:val="24"/>
+        </w:rPr>
+        <w:t>large number</w:t>
+      </w:r>
+      <w:proofErr w:type="gramEnd"/>
+      <w:r>
+        <w:rPr>
+          <w:rFonts w:ascii="Times New Roman" w:hAnsi="Times New Roman" w:cs="Times New Roman"/>
+          <w:iCs/>
+          <w:sz w:val="24"/>
+          <w:szCs w:val="24"/>
+        </w:rPr>
+        <w:t xml:space="preserve"> of descriptors and low intrinsic dimensionality of datasets that are typical of many modern QSAR problems [refs] makes LASSO an ideal candidate for estimation and prediction of chemical activity in such situations.</w:t>
       </w:r>
     </w:p>
     <w:p>
@@ -3536,7 +3708,25 @@
           <w:sz w:val="24"/>
           <w:szCs w:val="24"/>
         </w:rPr>
-        <w:t xml:space="preserve"> splits, take samples in a split as test set, train a QSAR model on samples outside the test set and predict activity of samples in the test set with that model. Finally we repeat this for all splits to cover all samples.</w:t>
+        <w:t xml:space="preserve"> splits, take samples in a split as test set, train a QSAR model on samples outside the test set and predict activity of samples in the test set with that model. </w:t>
+      </w:r>
+      <w:proofErr w:type="gramStart"/>
+      <w:r>
+        <w:rPr>
+          <w:rFonts w:ascii="Times New Roman" w:hAnsi="Times New Roman" w:cs="Times New Roman"/>
+          <w:sz w:val="24"/>
+          <w:szCs w:val="24"/>
+        </w:rPr>
+        <w:t>Finally</w:t>
+      </w:r>
+      <w:proofErr w:type="gramEnd"/>
+      <w:r>
+        <w:rPr>
+          <w:rFonts w:ascii="Times New Roman" w:hAnsi="Times New Roman" w:cs="Times New Roman"/>
+          <w:sz w:val="24"/>
+          <w:szCs w:val="24"/>
+        </w:rPr>
+        <w:t xml:space="preserve"> we repeat this for all splits to cover all samples.</w:t>
       </w:r>
     </w:p>
     <w:p>
@@ -3887,6 +4077,7 @@
           <w:id w:val="-1895894058"/>
           <w:citation/>
         </w:sdtPr>
+        <w:sdtEndPr/>
         <w:sdtContent>
           <w:r>
             <w:rPr>
@@ -6953,7 +7144,25 @@
           <w:sz w:val="24"/>
           <w:szCs w:val="24"/>
         </w:rPr>
-        <w:t>values of the two metrics for the four validation techniques, considering the three different number of predictors. For external validation, we report the minimum, 25</w:t>
+        <w:t xml:space="preserve">values of the two metrics for the four validation techniques, considering the </w:t>
+      </w:r>
+      <w:proofErr w:type="gramStart"/>
+      <w:r>
+        <w:rPr>
+          <w:rFonts w:ascii="Times New Roman" w:hAnsi="Times New Roman" w:cs="Times New Roman"/>
+          <w:sz w:val="24"/>
+          <w:szCs w:val="24"/>
+        </w:rPr>
+        <w:t>three different</w:t>
+      </w:r>
+      <w:proofErr w:type="gramEnd"/>
+      <w:r>
+        <w:rPr>
+          <w:rFonts w:ascii="Times New Roman" w:hAnsi="Times New Roman" w:cs="Times New Roman"/>
+          <w:sz w:val="24"/>
+          <w:szCs w:val="24"/>
+        </w:rPr>
+        <w:t xml:space="preserve"> number of predictors. For external validation, we report the minimum, 25</w:t>
       </w:r>
       <w:r>
         <w:rPr>
@@ -7152,6 +7361,7 @@
           <w:id w:val="-1992396411"/>
           <w:citation/>
         </w:sdtPr>
+        <w:sdtEndPr/>
         <w:sdtContent>
           <w:r>
             <w:rPr>
@@ -7215,6 +7425,7 @@
           <w:id w:val="1116789925"/>
           <w:citation/>
         </w:sdtPr>
+        <w:sdtEndPr/>
         <w:sdtContent>
           <w:r>
             <w:rPr>
@@ -7723,7 +7934,25 @@
           <w:sz w:val="24"/>
           <w:szCs w:val="24"/>
         </w:rPr>
-        <w:t>&lt;Insert table 2&gt;</w:t>
+        <w:t xml:space="preserve">&lt;Insert table </w:t>
+      </w:r>
+      <w:r>
+        <w:rPr>
+          <w:rFonts w:ascii="Times New Roman" w:hAnsi="Times New Roman" w:cs="Times New Roman"/>
+          <w:sz w:val="24"/>
+          <w:szCs w:val="24"/>
+        </w:rPr>
+        <w:t>3</w:t>
+      </w:r>
+      <w:bookmarkStart w:id="0" w:name="_GoBack"/>
+      <w:bookmarkEnd w:id="0"/>
+      <w:r>
+        <w:rPr>
+          <w:rFonts w:ascii="Times New Roman" w:hAnsi="Times New Roman" w:cs="Times New Roman"/>
+          <w:sz w:val="24"/>
+          <w:szCs w:val="24"/>
+        </w:rPr>
+        <w:t>&gt;</w:t>
       </w:r>
     </w:p>
     <w:p>
@@ -8913,6 +9142,7 @@
           <w:id w:val="-870915509"/>
           <w:citation/>
         </w:sdtPr>
+        <w:sdtEndPr/>
         <w:sdtContent>
           <w:r>
             <w:rPr>
@@ -8980,6 +9210,7 @@
           <w:id w:val="1180007889"/>
           <w:citation/>
         </w:sdtPr>
+        <w:sdtEndPr/>
         <w:sdtContent>
           <w:r>
             <w:rPr>
@@ -9144,13 +9375,14 @@
         </w:rPr>
         <w:t>discussion</w:t>
       </w:r>
-      <w:bookmarkStart w:id="0" w:name="_GoBack"/>
-      <w:bookmarkEnd w:id="0"/>
     </w:p>
     <w:sdt>
       <w:sdtPr>
         <w:rPr>
-          <w:rFonts w:ascii="Times New Roman" w:hAnsi="Times New Roman" w:cs="Times New Roman"/>
+          <w:rFonts w:ascii="Times New Roman" w:eastAsiaTheme="minorHAnsi" w:hAnsi="Times New Roman" w:cs="Times New Roman"/>
+          <w:color w:val="auto"/>
+          <w:sz w:val="22"/>
+          <w:szCs w:val="22"/>
         </w:rPr>
         <w:id w:val="1621412712"/>
         <w:docPartObj>
@@ -9158,14 +9390,7 @@
           <w:docPartUnique/>
         </w:docPartObj>
       </w:sdtPr>
-      <w:sdtEndPr>
-        <w:rPr>
-          <w:rFonts w:eastAsiaTheme="minorHAnsi"/>
-          <w:color w:val="auto"/>
-          <w:sz w:val="22"/>
-          <w:szCs w:val="22"/>
-        </w:rPr>
-      </w:sdtEndPr>
+      <w:sdtEndPr/>
       <w:sdtContent>
         <w:p>
           <w:pPr>
@@ -9199,6 +9424,7 @@
             <w:id w:val="-573587230"/>
             <w:bibliography/>
           </w:sdtPr>
+          <w:sdtEndPr/>
           <w:sdtContent>
             <w:p>
               <w:pPr>
@@ -14648,7 +14874,7 @@
 </file>
 
 <file path=customXml/itemProps1.xml><?xml version="1.0" encoding="utf-8"?>
-<ds:datastoreItem xmlns:ds="http://schemas.openxmlformats.org/officeDocument/2006/customXml" ds:itemID="{ABB39BC6-B3F4-44F0-8AF1-EDE6973302A9}">
+<ds:datastoreItem xmlns:ds="http://schemas.openxmlformats.org/officeDocument/2006/customXml" ds:itemID="{451305CF-2969-466D-8915-8C7C5C493802}">
   <ds:schemaRefs>
     <ds:schemaRef ds:uri="http://schemas.openxmlformats.org/officeDocument/2006/bibliography"/>
   </ds:schemaRefs>

</xml_diff>